<commit_message>
changed from two tables to one table
</commit_message>
<xml_diff>
--- a/Relational Database.docx
+++ b/Relational Database.docx
@@ -196,7 +196,25 @@
           <w:color w:val="202124"/>
           <w:shd w:val="clear" w:color="auto" w:fill="FFFFFF"/>
         </w:rPr>
-        <w:t>Here are two simple tables made to make some example on them to make our definitions more clear.</w:t>
+        <w:t xml:space="preserve">Here are two simple tables made to make some example on them to make our definitions </w:t>
+      </w:r>
+      <w:proofErr w:type="gramStart"/>
+      <w:r>
+        <w:rPr>
+          <w:rFonts w:cstheme="minorHAnsi"/>
+          <w:color w:val="202124"/>
+          <w:shd w:val="clear" w:color="auto" w:fill="FFFFFF"/>
+        </w:rPr>
+        <w:t>more clear</w:t>
+      </w:r>
+      <w:proofErr w:type="gramEnd"/>
+      <w:r>
+        <w:rPr>
+          <w:rFonts w:cstheme="minorHAnsi"/>
+          <w:color w:val="202124"/>
+          <w:shd w:val="clear" w:color="auto" w:fill="FFFFFF"/>
+        </w:rPr>
+        <w:t>.</w:t>
       </w:r>
     </w:p>
     <w:p>
@@ -286,15 +304,7 @@
           <w:color w:val="202124"/>
           <w:shd w:val="clear" w:color="auto" w:fill="FFFFFF"/>
         </w:rPr>
-        <w:t xml:space="preserve"> </w:t>
-      </w:r>
-      <w:r>
-        <w:rPr>
-          <w:rFonts w:cstheme="minorHAnsi"/>
-          <w:color w:val="202124"/>
-          <w:shd w:val="clear" w:color="auto" w:fill="FFFFFF"/>
-        </w:rPr>
-        <w:t>JOIN returns all rows from tables where the key record of one table is equal to the key records of another table</w:t>
+        <w:t xml:space="preserve"> JOIN returns all rows from tables where the key record of one table is equal to the key records of another table</w:t>
       </w:r>
     </w:p>
     <w:p>
@@ -477,44 +487,46 @@
           <w:color w:val="202124"/>
           <w:shd w:val="clear" w:color="auto" w:fill="FFFFFF"/>
         </w:rPr>
+        <w:t xml:space="preserve"> The INNER JOIN selects all rows from both participating tables as long as there is a match between the columns.</w:t>
+      </w:r>
+    </w:p>
+    <w:p>
+      <w:pPr>
+        <w:spacing w:line="360" w:lineRule="auto"/>
+        <w:rPr>
+          <w:rFonts w:cstheme="minorHAnsi"/>
+          <w:color w:val="202124"/>
+          <w:shd w:val="clear" w:color="auto" w:fill="FFFFFF"/>
+        </w:rPr>
+      </w:pPr>
+    </w:p>
+    <w:p>
+      <w:pPr>
+        <w:spacing w:line="360" w:lineRule="auto"/>
+        <w:rPr>
+          <w:rFonts w:cstheme="minorHAnsi"/>
+          <w:color w:val="202124"/>
+          <w:shd w:val="clear" w:color="auto" w:fill="FFFFFF"/>
+        </w:rPr>
+      </w:pPr>
+      <w:proofErr w:type="gramStart"/>
+      <w:r>
+        <w:rPr>
+          <w:rFonts w:cstheme="minorHAnsi"/>
+          <w:color w:val="202124"/>
+          <w:shd w:val="clear" w:color="auto" w:fill="FFFFFF"/>
+        </w:rPr>
+        <w:t>Code :</w:t>
+      </w:r>
+      <w:proofErr w:type="gramEnd"/>
+      <w:r>
+        <w:rPr>
+          <w:rFonts w:cstheme="minorHAnsi"/>
+          <w:color w:val="202124"/>
+          <w:shd w:val="clear" w:color="auto" w:fill="FFFFFF"/>
+        </w:rPr>
         <w:t xml:space="preserve"> </w:t>
       </w:r>
-      <w:r>
-        <w:rPr>
-          <w:rFonts w:cstheme="minorHAnsi"/>
-          <w:color w:val="202124"/>
-          <w:shd w:val="clear" w:color="auto" w:fill="FFFFFF"/>
-        </w:rPr>
-        <w:t>The INNER JOIN selects all rows from both participating tables as long as there is a match between the columns.</w:t>
-      </w:r>
-    </w:p>
-    <w:p>
-      <w:pPr>
-        <w:spacing w:line="360" w:lineRule="auto"/>
-        <w:rPr>
-          <w:rFonts w:cstheme="minorHAnsi"/>
-          <w:color w:val="202124"/>
-          <w:shd w:val="clear" w:color="auto" w:fill="FFFFFF"/>
-        </w:rPr>
-      </w:pPr>
-    </w:p>
-    <w:p>
-      <w:pPr>
-        <w:spacing w:line="360" w:lineRule="auto"/>
-        <w:rPr>
-          <w:rFonts w:cstheme="minorHAnsi"/>
-          <w:color w:val="202124"/>
-          <w:shd w:val="clear" w:color="auto" w:fill="FFFFFF"/>
-        </w:rPr>
-      </w:pPr>
-      <w:r>
-        <w:rPr>
-          <w:rFonts w:cstheme="minorHAnsi"/>
-          <w:color w:val="202124"/>
-          <w:shd w:val="clear" w:color="auto" w:fill="FFFFFF"/>
-        </w:rPr>
-        <w:t xml:space="preserve">Code : </w:t>
-      </w:r>
     </w:p>
     <w:p>
       <w:pPr>
@@ -657,7 +669,25 @@
           <w:color w:val="202124"/>
           <w:shd w:val="clear" w:color="auto" w:fill="FFFFFF"/>
         </w:rPr>
-        <w:t>INNER JOIN committees c ON c.name = m.name;</w:t>
+        <w:t xml:space="preserve">INNER JOIN </w:t>
+      </w:r>
+      <w:proofErr w:type="gramStart"/>
+      <w:r>
+        <w:rPr>
+          <w:rFonts w:cstheme="minorHAnsi"/>
+          <w:color w:val="202124"/>
+          <w:shd w:val="clear" w:color="auto" w:fill="FFFFFF"/>
+        </w:rPr>
+        <w:t>committees</w:t>
+      </w:r>
+      <w:proofErr w:type="gramEnd"/>
+      <w:r>
+        <w:rPr>
+          <w:rFonts w:cstheme="minorHAnsi"/>
+          <w:color w:val="202124"/>
+          <w:shd w:val="clear" w:color="auto" w:fill="FFFFFF"/>
+        </w:rPr>
+        <w:t xml:space="preserve"> c ON c.name = m.name;</w:t>
       </w:r>
     </w:p>
     <w:p>
@@ -705,7 +735,7 @@
             <v:path o:extrusionok="f" gradientshapeok="t" o:connecttype="rect"/>
             <o:lock v:ext="edit" aspectratio="t"/>
           </v:shapetype>
-          <v:shape id="_x0000_i1039" type="#_x0000_t75" style="width:242.25pt;height:54.75pt">
+          <v:shape id="_x0000_i1025" type="#_x0000_t75" style="width:242.25pt;height:54.75pt">
             <v:imagedata r:id="rId7" o:title="inner join"/>
           </v:shape>
         </w:pict>
@@ -737,7 +767,25 @@
           <w:shd w:val="clear" w:color="auto" w:fill="FFFFFF"/>
         </w:rPr>
         <w:lastRenderedPageBreak/>
-        <w:t>The inner join is useful for us in general to match infos between tables. For example I want to make a table of peoples has a same talent for example we can choose the inner join to make a table containing and grouping each two persons or more have same talent.</w:t>
+        <w:t xml:space="preserve">The inner join is useful for us in general to match infos between tables. For </w:t>
+      </w:r>
+      <w:proofErr w:type="gramStart"/>
+      <w:r>
+        <w:rPr>
+          <w:rFonts w:cstheme="minorHAnsi"/>
+          <w:color w:val="202124"/>
+          <w:shd w:val="clear" w:color="auto" w:fill="FFFFFF"/>
+        </w:rPr>
+        <w:t>example</w:t>
+      </w:r>
+      <w:proofErr w:type="gramEnd"/>
+      <w:r>
+        <w:rPr>
+          <w:rFonts w:cstheme="minorHAnsi"/>
+          <w:color w:val="202124"/>
+          <w:shd w:val="clear" w:color="auto" w:fill="FFFFFF"/>
+        </w:rPr>
+        <w:t xml:space="preserve"> I want to make a table of peoples has a same talent for example we can choose the inner join to make a table containing and grouping each two persons or more have same talent.</w:t>
       </w:r>
     </w:p>
     <w:p>
@@ -809,29 +857,23 @@
           <w:color w:val="000000"/>
         </w:rPr>
       </w:pPr>
-      <w:r>
-        <w:rPr>
-          <w:rFonts w:cstheme="minorHAnsi"/>
-          <w:color w:val="202124"/>
-          <w:shd w:val="clear" w:color="auto" w:fill="FFFFFF"/>
-        </w:rPr>
-        <w:t>Def</w:t>
-      </w:r>
-      <w:r>
-        <w:rPr>
-          <w:rFonts w:cstheme="minorHAnsi"/>
-          <w:color w:val="202124"/>
-          <w:shd w:val="clear" w:color="auto" w:fill="FFFFFF"/>
-        </w:rPr>
-        <w:t>f</w:t>
-      </w:r>
-      <w:r>
-        <w:rPr>
-          <w:rFonts w:cstheme="minorHAnsi"/>
-          <w:color w:val="202124"/>
-          <w:shd w:val="clear" w:color="auto" w:fill="FFFFFF"/>
-        </w:rPr>
-        <w:t xml:space="preserve">inition : </w:t>
+      <w:proofErr w:type="gramStart"/>
+      <w:r>
+        <w:rPr>
+          <w:rFonts w:cstheme="minorHAnsi"/>
+          <w:color w:val="202124"/>
+          <w:shd w:val="clear" w:color="auto" w:fill="FFFFFF"/>
+        </w:rPr>
+        <w:t>Deffinition :</w:t>
+      </w:r>
+      <w:proofErr w:type="gramEnd"/>
+      <w:r>
+        <w:rPr>
+          <w:rFonts w:cstheme="minorHAnsi"/>
+          <w:color w:val="202124"/>
+          <w:shd w:val="clear" w:color="auto" w:fill="FFFFFF"/>
+        </w:rPr>
+        <w:t xml:space="preserve"> </w:t>
       </w:r>
       <w:r>
         <w:rPr>
@@ -1141,7 +1183,7 @@
           <w:shd w:val="clear" w:color="auto" w:fill="FFFFFF"/>
         </w:rPr>
         <w:pict>
-          <v:shape id="_x0000_i1028" type="#_x0000_t75" style="width:238.5pt;height:87pt">
+          <v:shape id="_x0000_i1026" type="#_x0000_t75" style="width:238.5pt;height:87pt">
             <v:imagedata r:id="rId8" o:title="left Join"/>
           </v:shape>
         </w:pict>
@@ -1268,7 +1310,16 @@
           <w:color w:val="202124"/>
           <w:shd w:val="clear" w:color="auto" w:fill="FFFFFF"/>
         </w:rPr>
-        <w:t xml:space="preserve"> Here we can see that the row (</w:t>
+        <w:t xml:space="preserve"> Here we can see that the row </w:t>
+      </w:r>
+      <w:proofErr w:type="gramStart"/>
+      <w:r>
+        <w:rPr>
+          <w:rFonts w:cstheme="minorHAnsi"/>
+          <w:color w:val="202124"/>
+          <w:shd w:val="clear" w:color="auto" w:fill="FFFFFF"/>
+        </w:rPr>
+        <w:t>(</w:t>
       </w:r>
       <w:r>
         <w:rPr>
@@ -1284,7 +1335,16 @@
           <w:color w:val="202124"/>
           <w:shd w:val="clear" w:color="auto" w:fill="FFFFFF"/>
         </w:rPr>
-        <w:t>2  Jane</w:t>
+        <w:t>2</w:t>
+      </w:r>
+      <w:proofErr w:type="gramEnd"/>
+      <w:r>
+        <w:rPr>
+          <w:rFonts w:cstheme="minorHAnsi"/>
+          <w:color w:val="202124"/>
+          <w:shd w:val="clear" w:color="auto" w:fill="FFFFFF"/>
+        </w:rPr>
+        <w:t xml:space="preserve">  Jane</w:t>
       </w:r>
       <w:r>
         <w:rPr>
@@ -1318,8 +1378,18 @@
           <w:color w:val="202124"/>
           <w:shd w:val="clear" w:color="auto" w:fill="FFFFFF"/>
         </w:rPr>
-        <w:t>If we want to benefit from the left Join in this example we cand simply add one more condition ligne to the code so the code will be :</w:t>
-      </w:r>
+        <w:t xml:space="preserve">If we want to benefit from the left Join in this example we cand simply add one more condition ligne to the code so the code will </w:t>
+      </w:r>
+      <w:proofErr w:type="gramStart"/>
+      <w:r>
+        <w:rPr>
+          <w:rFonts w:cstheme="minorHAnsi"/>
+          <w:color w:val="202124"/>
+          <w:shd w:val="clear" w:color="auto" w:fill="FFFFFF"/>
+        </w:rPr>
+        <w:t>be :</w:t>
+      </w:r>
+      <w:proofErr w:type="gramEnd"/>
     </w:p>
     <w:p>
       <w:pPr>
@@ -1481,7 +1551,25 @@
           <w:shd w:val="clear" w:color="auto" w:fill="FFFFFF"/>
         </w:rPr>
         <w:lastRenderedPageBreak/>
-        <w:t>WHERE c.committee_id IS NULL</w:t>
+        <w:t xml:space="preserve">WHERE </w:t>
+      </w:r>
+      <w:proofErr w:type="gramStart"/>
+      <w:r>
+        <w:rPr>
+          <w:rFonts w:cstheme="minorHAnsi"/>
+          <w:color w:val="FF0000"/>
+          <w:shd w:val="clear" w:color="auto" w:fill="FFFFFF"/>
+        </w:rPr>
+        <w:t>c.committee</w:t>
+      </w:r>
+      <w:proofErr w:type="gramEnd"/>
+      <w:r>
+        <w:rPr>
+          <w:rFonts w:cstheme="minorHAnsi"/>
+          <w:color w:val="FF0000"/>
+          <w:shd w:val="clear" w:color="auto" w:fill="FFFFFF"/>
+        </w:rPr>
+        <w:t>_id IS NULL</w:t>
       </w:r>
       <w:r>
         <w:rPr>
@@ -1508,7 +1596,7 @@
           <w:shd w:val="clear" w:color="auto" w:fill="FFFFFF"/>
         </w:rPr>
         <w:pict>
-          <v:shape id="_x0000_i1032" type="#_x0000_t75" style="width:234pt;height:49.5pt">
+          <v:shape id="_x0000_i1027" type="#_x0000_t75" style="width:234pt;height:49.5pt">
             <v:imagedata r:id="rId9" o:title="left join 2"/>
           </v:shape>
         </w:pict>
@@ -1539,7 +1627,25 @@
           <w:color w:val="202124"/>
           <w:shd w:val="clear" w:color="auto" w:fill="FFFFFF"/>
         </w:rPr>
-        <w:t>This code will help us to filter the result table and give us the members who are not a committee members.</w:t>
+        <w:t xml:space="preserve">This code will help us to filter the result table and give us the members who are not </w:t>
+      </w:r>
+      <w:proofErr w:type="gramStart"/>
+      <w:r>
+        <w:rPr>
+          <w:rFonts w:cstheme="minorHAnsi"/>
+          <w:color w:val="202124"/>
+          <w:shd w:val="clear" w:color="auto" w:fill="FFFFFF"/>
+        </w:rPr>
+        <w:t>a committee members</w:t>
+      </w:r>
+      <w:proofErr w:type="gramEnd"/>
+      <w:r>
+        <w:rPr>
+          <w:rFonts w:cstheme="minorHAnsi"/>
+          <w:color w:val="202124"/>
+          <w:shd w:val="clear" w:color="auto" w:fill="FFFFFF"/>
+        </w:rPr>
+        <w:t>.</w:t>
       </w:r>
     </w:p>
     <w:p>
@@ -1663,26 +1769,54 @@
           <w:sz w:val="22"/>
           <w:szCs w:val="22"/>
         </w:rPr>
-        <w:t>This section has the same explaination for the LEFT JOIN but in this case the selected row that will be searched and find a matched row for it is a row from ( the right table  ) here in this case from the committee table.</w:t>
-      </w:r>
-    </w:p>
-    <w:p>
-      <w:pPr>
-        <w:pStyle w:val="NormalWeb"/>
-        <w:shd w:val="clear" w:color="auto" w:fill="FFFFFF"/>
-        <w:rPr>
-          <w:rFonts w:asciiTheme="minorHAnsi" w:hAnsiTheme="minorHAnsi" w:cstheme="minorHAnsi"/>
-          <w:sz w:val="22"/>
-          <w:szCs w:val="22"/>
-        </w:rPr>
-      </w:pPr>
-      <w:r>
-        <w:rPr>
-          <w:rFonts w:asciiTheme="minorHAnsi" w:hAnsiTheme="minorHAnsi" w:cstheme="minorHAnsi"/>
-          <w:sz w:val="22"/>
-          <w:szCs w:val="22"/>
-        </w:rPr>
-        <w:t xml:space="preserve">Code : </w:t>
+        <w:t xml:space="preserve">This section has the same explaination for the LEFT JOIN but in this case the selected row that will be searched and find a matched row for it is a row from </w:t>
+      </w:r>
+      <w:proofErr w:type="gramStart"/>
+      <w:r>
+        <w:rPr>
+          <w:rFonts w:asciiTheme="minorHAnsi" w:hAnsiTheme="minorHAnsi" w:cstheme="minorHAnsi"/>
+          <w:sz w:val="22"/>
+          <w:szCs w:val="22"/>
+        </w:rPr>
+        <w:t>( the</w:t>
+      </w:r>
+      <w:proofErr w:type="gramEnd"/>
+      <w:r>
+        <w:rPr>
+          <w:rFonts w:asciiTheme="minorHAnsi" w:hAnsiTheme="minorHAnsi" w:cstheme="minorHAnsi"/>
+          <w:sz w:val="22"/>
+          <w:szCs w:val="22"/>
+        </w:rPr>
+        <w:t xml:space="preserve"> right table  ) here in this case from the committee table.</w:t>
+      </w:r>
+    </w:p>
+    <w:p>
+      <w:pPr>
+        <w:pStyle w:val="NormalWeb"/>
+        <w:shd w:val="clear" w:color="auto" w:fill="FFFFFF"/>
+        <w:rPr>
+          <w:rFonts w:asciiTheme="minorHAnsi" w:hAnsiTheme="minorHAnsi" w:cstheme="minorHAnsi"/>
+          <w:sz w:val="22"/>
+          <w:szCs w:val="22"/>
+        </w:rPr>
+      </w:pPr>
+      <w:proofErr w:type="gramStart"/>
+      <w:r>
+        <w:rPr>
+          <w:rFonts w:asciiTheme="minorHAnsi" w:hAnsiTheme="minorHAnsi" w:cstheme="minorHAnsi"/>
+          <w:sz w:val="22"/>
+          <w:szCs w:val="22"/>
+        </w:rPr>
+        <w:t>Code :</w:t>
+      </w:r>
+      <w:proofErr w:type="gramEnd"/>
+      <w:r>
+        <w:rPr>
+          <w:rFonts w:asciiTheme="minorHAnsi" w:hAnsiTheme="minorHAnsi" w:cstheme="minorHAnsi"/>
+          <w:sz w:val="22"/>
+          <w:szCs w:val="22"/>
+        </w:rPr>
+        <w:t xml:space="preserve"> </w:t>
       </w:r>
     </w:p>
     <w:p>
@@ -1834,7 +1968,25 @@
           <w:sz w:val="22"/>
           <w:szCs w:val="22"/>
         </w:rPr>
-        <w:t>RIGHT JOIN committees c on c.name = m.name;</w:t>
+        <w:t xml:space="preserve">RIGHT JOIN </w:t>
+      </w:r>
+      <w:proofErr w:type="gramStart"/>
+      <w:r>
+        <w:rPr>
+          <w:rFonts w:asciiTheme="minorHAnsi" w:hAnsiTheme="minorHAnsi" w:cstheme="minorHAnsi"/>
+          <w:sz w:val="22"/>
+          <w:szCs w:val="22"/>
+        </w:rPr>
+        <w:t>committees</w:t>
+      </w:r>
+      <w:proofErr w:type="gramEnd"/>
+      <w:r>
+        <w:rPr>
+          <w:rFonts w:asciiTheme="minorHAnsi" w:hAnsiTheme="minorHAnsi" w:cstheme="minorHAnsi"/>
+          <w:sz w:val="22"/>
+          <w:szCs w:val="22"/>
+        </w:rPr>
+        <w:t xml:space="preserve"> c on c.name = m.name;</w:t>
       </w:r>
     </w:p>
     <w:p>
@@ -1876,7 +2028,7 @@
           <w:szCs w:val="22"/>
         </w:rPr>
         <w:pict>
-          <v:shape id="_x0000_i1030" type="#_x0000_t75" style="width:242.25pt;height:74.25pt">
+          <v:shape id="_x0000_i1028" type="#_x0000_t75" style="width:242.25pt;height:74.25pt">
             <v:imagedata r:id="rId11" o:title="right join"/>
           </v:shape>
         </w:pict>
@@ -1909,7 +2061,43 @@
           <w:sz w:val="22"/>
           <w:szCs w:val="22"/>
         </w:rPr>
-        <w:t xml:space="preserve">Offcoarse we have to make sure that will always has the same order of columns, it means the first two columns is from member table and the second two columns from the commeittee table because according to the code the first two one in from members table and the second two one is from the committee table. The procedure of making this table is : </w:t>
+        <w:t xml:space="preserve">Offcoarse we have to make sure that will always </w:t>
+      </w:r>
+      <w:proofErr w:type="gramStart"/>
+      <w:r>
+        <w:rPr>
+          <w:rFonts w:asciiTheme="minorHAnsi" w:hAnsiTheme="minorHAnsi" w:cstheme="minorHAnsi"/>
+          <w:sz w:val="22"/>
+          <w:szCs w:val="22"/>
+        </w:rPr>
+        <w:t>has</w:t>
+      </w:r>
+      <w:proofErr w:type="gramEnd"/>
+      <w:r>
+        <w:rPr>
+          <w:rFonts w:asciiTheme="minorHAnsi" w:hAnsiTheme="minorHAnsi" w:cstheme="minorHAnsi"/>
+          <w:sz w:val="22"/>
+          <w:szCs w:val="22"/>
+        </w:rPr>
+        <w:t xml:space="preserve"> the same order of columns, it means the first two columns is from member table and the second two columns from the commeittee table because according to the code the first two one in from members table and the second two one is from the committee table. The procedure of making this table </w:t>
+      </w:r>
+      <w:proofErr w:type="gramStart"/>
+      <w:r>
+        <w:rPr>
+          <w:rFonts w:asciiTheme="minorHAnsi" w:hAnsiTheme="minorHAnsi" w:cstheme="minorHAnsi"/>
+          <w:sz w:val="22"/>
+          <w:szCs w:val="22"/>
+        </w:rPr>
+        <w:t>is :</w:t>
+      </w:r>
+      <w:proofErr w:type="gramEnd"/>
+      <w:r>
+        <w:rPr>
+          <w:rFonts w:asciiTheme="minorHAnsi" w:hAnsiTheme="minorHAnsi" w:cstheme="minorHAnsi"/>
+          <w:sz w:val="22"/>
+          <w:szCs w:val="22"/>
+        </w:rPr>
+        <w:t xml:space="preserve"> </w:t>
       </w:r>
     </w:p>
     <w:p>
@@ -1987,8 +2175,18 @@
           <w:sz w:val="22"/>
           <w:szCs w:val="22"/>
         </w:rPr>
-        <w:t>If we want to benefit here from the right join and know the person who is a committee but not a member we can add this condition to the code :</w:t>
-      </w:r>
+        <w:t xml:space="preserve">If we want to benefit here from the right join and know the person who is a committee but not a member we can add this condition to the </w:t>
+      </w:r>
+      <w:proofErr w:type="gramStart"/>
+      <w:r>
+        <w:rPr>
+          <w:rFonts w:asciiTheme="minorHAnsi" w:hAnsiTheme="minorHAnsi" w:cstheme="minorHAnsi"/>
+          <w:sz w:val="22"/>
+          <w:szCs w:val="22"/>
+        </w:rPr>
+        <w:t>code :</w:t>
+      </w:r>
+      <w:proofErr w:type="gramEnd"/>
     </w:p>
     <w:p>
       <w:pPr>
@@ -2139,7 +2337,25 @@
           <w:sz w:val="22"/>
           <w:szCs w:val="22"/>
         </w:rPr>
-        <w:t>RIGHT JOIN committees c USING(name)</w:t>
+        <w:t xml:space="preserve">RIGHT JOIN </w:t>
+      </w:r>
+      <w:proofErr w:type="gramStart"/>
+      <w:r>
+        <w:rPr>
+          <w:rFonts w:asciiTheme="minorHAnsi" w:hAnsiTheme="minorHAnsi" w:cstheme="minorHAnsi"/>
+          <w:sz w:val="22"/>
+          <w:szCs w:val="22"/>
+        </w:rPr>
+        <w:t>committees</w:t>
+      </w:r>
+      <w:proofErr w:type="gramEnd"/>
+      <w:r>
+        <w:rPr>
+          <w:rFonts w:asciiTheme="minorHAnsi" w:hAnsiTheme="minorHAnsi" w:cstheme="minorHAnsi"/>
+          <w:sz w:val="22"/>
+          <w:szCs w:val="22"/>
+        </w:rPr>
+        <w:t xml:space="preserve"> c USING(name)</w:t>
       </w:r>
     </w:p>
     <w:p>
@@ -2159,7 +2375,27 @@
           <w:sz w:val="22"/>
           <w:szCs w:val="22"/>
         </w:rPr>
-        <w:t>WHERE m.member_id IS NULL</w:t>
+        <w:t xml:space="preserve">WHERE </w:t>
+      </w:r>
+      <w:proofErr w:type="gramStart"/>
+      <w:r>
+        <w:rPr>
+          <w:rFonts w:asciiTheme="minorHAnsi" w:hAnsiTheme="minorHAnsi" w:cstheme="minorHAnsi"/>
+          <w:color w:val="FF0000"/>
+          <w:sz w:val="22"/>
+          <w:szCs w:val="22"/>
+        </w:rPr>
+        <w:t>m.member</w:t>
+      </w:r>
+      <w:proofErr w:type="gramEnd"/>
+      <w:r>
+        <w:rPr>
+          <w:rFonts w:asciiTheme="minorHAnsi" w:hAnsiTheme="minorHAnsi" w:cstheme="minorHAnsi"/>
+          <w:color w:val="FF0000"/>
+          <w:sz w:val="22"/>
+          <w:szCs w:val="22"/>
+        </w:rPr>
+        <w:t>_id IS NULL</w:t>
       </w:r>
       <w:r>
         <w:rPr>
@@ -2228,7 +2464,7 @@
           <w:szCs w:val="22"/>
         </w:rPr>
         <w:pict>
-          <v:shape id="_x0000_i1034" type="#_x0000_t75" style="width:237pt;height:37.5pt">
+          <v:shape id="_x0000_i1029" type="#_x0000_t75" style="width:237pt;height:37.5pt">
             <v:imagedata r:id="rId12" o:title="right join 2"/>
           </v:shape>
         </w:pict>
@@ -2303,7 +2539,25 @@
           <w:sz w:val="22"/>
           <w:szCs w:val="22"/>
         </w:rPr>
-        <w:t>First of all indexes make our queries super fast and double charge our application (it make it more fast and help her int fetching data)</w:t>
+        <w:t xml:space="preserve">First of </w:t>
+      </w:r>
+      <w:proofErr w:type="gramStart"/>
+      <w:r>
+        <w:rPr>
+          <w:rFonts w:asciiTheme="minorHAnsi" w:hAnsiTheme="minorHAnsi" w:cstheme="minorHAnsi"/>
+          <w:sz w:val="22"/>
+          <w:szCs w:val="22"/>
+        </w:rPr>
+        <w:t>all</w:t>
+      </w:r>
+      <w:proofErr w:type="gramEnd"/>
+      <w:r>
+        <w:rPr>
+          <w:rFonts w:asciiTheme="minorHAnsi" w:hAnsiTheme="minorHAnsi" w:cstheme="minorHAnsi"/>
+          <w:sz w:val="22"/>
+          <w:szCs w:val="22"/>
+        </w:rPr>
+        <w:t xml:space="preserve"> indexes make our queries super fast and double charge our application (it make it more fast and help her int fetching data)</w:t>
       </w:r>
       <w:r>
         <w:rPr>
@@ -2384,7 +2638,25 @@
           <w:sz w:val="22"/>
           <w:szCs w:val="22"/>
         </w:rPr>
-        <w:t>We have a website and we have a table ( authors ) for user informations. This table is too big with a big size.</w:t>
+        <w:t xml:space="preserve">We have a website and we have a table </w:t>
+      </w:r>
+      <w:proofErr w:type="gramStart"/>
+      <w:r>
+        <w:rPr>
+          <w:rFonts w:asciiTheme="minorHAnsi" w:hAnsiTheme="minorHAnsi" w:cstheme="minorHAnsi"/>
+          <w:sz w:val="22"/>
+          <w:szCs w:val="22"/>
+        </w:rPr>
+        <w:t>( authors</w:t>
+      </w:r>
+      <w:proofErr w:type="gramEnd"/>
+      <w:r>
+        <w:rPr>
+          <w:rFonts w:asciiTheme="minorHAnsi" w:hAnsiTheme="minorHAnsi" w:cstheme="minorHAnsi"/>
+          <w:sz w:val="22"/>
+          <w:szCs w:val="22"/>
+        </w:rPr>
+        <w:t xml:space="preserve"> ) for user informations. This table is too big with a big size.</w:t>
       </w:r>
     </w:p>
     <w:p>
@@ -2404,7 +2676,7 @@
           <w:szCs w:val="22"/>
         </w:rPr>
         <w:pict>
-          <v:shape id="_x0000_i1040" type="#_x0000_t75" style="width:468pt;height:73.5pt">
+          <v:shape id="_x0000_i1030" type="#_x0000_t75" style="width:468pt;height:73.5pt">
             <v:imagedata r:id="rId13" o:title="index table"/>
           </v:shape>
         </w:pict>
@@ -2472,26 +2744,62 @@
           <w:sz w:val="22"/>
           <w:szCs w:val="22"/>
         </w:rPr>
-        <w:t>If we want to take information from this table we have to apply a certain querry on it.</w:t>
-      </w:r>
-    </w:p>
-    <w:p>
-      <w:pPr>
-        <w:pStyle w:val="NormalWeb"/>
-        <w:shd w:val="clear" w:color="auto" w:fill="FFFFFF"/>
-        <w:rPr>
-          <w:rFonts w:asciiTheme="minorHAnsi" w:hAnsiTheme="minorHAnsi" w:cstheme="minorHAnsi"/>
-          <w:sz w:val="22"/>
-          <w:szCs w:val="22"/>
-        </w:rPr>
-      </w:pPr>
-      <w:r>
-        <w:rPr>
-          <w:rFonts w:asciiTheme="minorHAnsi" w:hAnsiTheme="minorHAnsi" w:cstheme="minorHAnsi"/>
-          <w:sz w:val="22"/>
-          <w:szCs w:val="22"/>
-        </w:rPr>
-        <w:t xml:space="preserve">so let’s apply a querry on it : </w:t>
+        <w:t xml:space="preserve">If we want to take information from this </w:t>
+      </w:r>
+      <w:proofErr w:type="gramStart"/>
+      <w:r>
+        <w:rPr>
+          <w:rFonts w:asciiTheme="minorHAnsi" w:hAnsiTheme="minorHAnsi" w:cstheme="minorHAnsi"/>
+          <w:sz w:val="22"/>
+          <w:szCs w:val="22"/>
+        </w:rPr>
+        <w:t>table</w:t>
+      </w:r>
+      <w:proofErr w:type="gramEnd"/>
+      <w:r>
+        <w:rPr>
+          <w:rFonts w:asciiTheme="minorHAnsi" w:hAnsiTheme="minorHAnsi" w:cstheme="minorHAnsi"/>
+          <w:sz w:val="22"/>
+          <w:szCs w:val="22"/>
+        </w:rPr>
+        <w:t xml:space="preserve"> we have to apply a certain querry on it.</w:t>
+      </w:r>
+    </w:p>
+    <w:p>
+      <w:pPr>
+        <w:pStyle w:val="NormalWeb"/>
+        <w:shd w:val="clear" w:color="auto" w:fill="FFFFFF"/>
+        <w:rPr>
+          <w:rFonts w:asciiTheme="minorHAnsi" w:hAnsiTheme="minorHAnsi" w:cstheme="minorHAnsi"/>
+          <w:sz w:val="22"/>
+          <w:szCs w:val="22"/>
+        </w:rPr>
+      </w:pPr>
+      <w:r>
+        <w:rPr>
+          <w:rFonts w:asciiTheme="minorHAnsi" w:hAnsiTheme="minorHAnsi" w:cstheme="minorHAnsi"/>
+          <w:sz w:val="22"/>
+          <w:szCs w:val="22"/>
+        </w:rPr>
+        <w:t xml:space="preserve">so let’s apply a querry on </w:t>
+      </w:r>
+      <w:proofErr w:type="gramStart"/>
+      <w:r>
+        <w:rPr>
+          <w:rFonts w:asciiTheme="minorHAnsi" w:hAnsiTheme="minorHAnsi" w:cstheme="minorHAnsi"/>
+          <w:sz w:val="22"/>
+          <w:szCs w:val="22"/>
+        </w:rPr>
+        <w:t>it :</w:t>
+      </w:r>
+      <w:proofErr w:type="gramEnd"/>
+      <w:r>
+        <w:rPr>
+          <w:rFonts w:asciiTheme="minorHAnsi" w:hAnsiTheme="minorHAnsi" w:cstheme="minorHAnsi"/>
+          <w:sz w:val="22"/>
+          <w:szCs w:val="22"/>
+        </w:rPr>
+        <w:t xml:space="preserve"> </w:t>
       </w:r>
     </w:p>
     <w:p>
@@ -2514,7 +2822,21 @@
         <w:rPr>
           <w:rFonts w:asciiTheme="minorHAnsi" w:hAnsiTheme="minorHAnsi" w:cstheme="minorHAnsi"/>
         </w:rPr>
-        <w:t>select * from authors  where first_name = “Jonas” and last_name = “Smith”;</w:t>
+        <w:t xml:space="preserve">select * from </w:t>
+      </w:r>
+      <w:proofErr w:type="gramStart"/>
+      <w:r>
+        <w:rPr>
+          <w:rFonts w:asciiTheme="minorHAnsi" w:hAnsiTheme="minorHAnsi" w:cstheme="minorHAnsi"/>
+        </w:rPr>
+        <w:t>authors  where</w:t>
+      </w:r>
+      <w:proofErr w:type="gramEnd"/>
+      <w:r>
+        <w:rPr>
+          <w:rFonts w:asciiTheme="minorHAnsi" w:hAnsiTheme="minorHAnsi" w:cstheme="minorHAnsi"/>
+        </w:rPr>
+        <w:t xml:space="preserve"> first_name = “Jonas” and last_name = “Smith”;</w:t>
       </w:r>
     </w:p>
     <w:p>
@@ -2536,7 +2858,7 @@
           <w:rFonts w:asciiTheme="minorHAnsi" w:hAnsiTheme="minorHAnsi" w:cstheme="minorHAnsi"/>
         </w:rPr>
         <w:pict>
-          <v:shape id="_x0000_i1041" type="#_x0000_t75" style="width:468pt;height:20.25pt">
+          <v:shape id="_x0000_i1031" type="#_x0000_t75" style="width:468pt;height:20.25pt">
             <v:imagedata r:id="rId14" o:title="index 1"/>
           </v:shape>
         </w:pict>
@@ -2559,13 +2881,27 @@
           <w:rFonts w:asciiTheme="minorHAnsi" w:hAnsiTheme="minorHAnsi" w:cstheme="minorHAnsi"/>
         </w:rPr>
         <w:lastRenderedPageBreak/>
-        <w:t>this time is normal for this huge table.</w:t>
-      </w:r>
-      <w:r>
-        <w:rPr>
-          <w:rFonts w:asciiTheme="minorHAnsi" w:hAnsiTheme="minorHAnsi" w:cstheme="minorHAnsi"/>
-        </w:rPr>
-        <w:t xml:space="preserve">So what if also have multiple joins and filters in this querry so it will take more time so we need </w:t>
+        <w:t xml:space="preserve">this time is normal for this huge </w:t>
+      </w:r>
+      <w:proofErr w:type="gramStart"/>
+      <w:r>
+        <w:rPr>
+          <w:rFonts w:asciiTheme="minorHAnsi" w:hAnsiTheme="minorHAnsi" w:cstheme="minorHAnsi"/>
+        </w:rPr>
+        <w:t>table.</w:t>
+      </w:r>
+      <w:r>
+        <w:rPr>
+          <w:rFonts w:asciiTheme="minorHAnsi" w:hAnsiTheme="minorHAnsi" w:cstheme="minorHAnsi"/>
+        </w:rPr>
+        <w:t>So</w:t>
+      </w:r>
+      <w:proofErr w:type="gramEnd"/>
+      <w:r>
+        <w:rPr>
+          <w:rFonts w:asciiTheme="minorHAnsi" w:hAnsiTheme="minorHAnsi" w:cstheme="minorHAnsi"/>
+        </w:rPr>
+        <w:t xml:space="preserve"> what if also have multiple joins and filters in this querry so it will take more time so we need </w:t>
       </w:r>
       <w:r>
         <w:rPr>
@@ -2622,13 +2958,10 @@
           <w:szCs w:val="22"/>
           <w:shd w:val="clear" w:color="auto" w:fill="FFFFFF"/>
         </w:rPr>
-        <w:t>So we can use Index.Index is telling MYSQ that a certain column or multiple are important for me. In thi example first_name and last_name are important for me. When I index them MYSQL take the values of these columns and store them in a separate location or a storage.</w:t>
-      </w:r>
-    </w:p>
-    <w:p>
-      <w:pPr>
-        <w:pStyle w:val="NormalWeb"/>
-        <w:shd w:val="clear" w:color="auto" w:fill="FFFFFF"/>
+        <w:t xml:space="preserve">So we can use Index.Index is telling MYSQ that a certain column or multiple are important for me. In thi example first_name and last_name </w:t>
+      </w:r>
+      <w:proofErr w:type="gramStart"/>
+      <w:r>
         <w:rPr>
           <w:rFonts w:ascii="Arial" w:hAnsi="Arial" w:cs="Arial"/>
           <w:color w:val="202124"/>
@@ -2636,7 +2969,9 @@
           <w:szCs w:val="22"/>
           <w:shd w:val="clear" w:color="auto" w:fill="FFFFFF"/>
         </w:rPr>
-      </w:pPr>
+        <w:t>are</w:t>
+      </w:r>
+      <w:proofErr w:type="gramEnd"/>
       <w:r>
         <w:rPr>
           <w:rFonts w:ascii="Arial" w:hAnsi="Arial" w:cs="Arial"/>
@@ -2645,8 +2980,43 @@
           <w:szCs w:val="22"/>
           <w:shd w:val="clear" w:color="auto" w:fill="FFFFFF"/>
         </w:rPr>
-        <w:t>How to index these columns:</w:t>
-      </w:r>
+        <w:t xml:space="preserve"> important for me. When I index them MYSQL take the values of these columns and store them in a separate location or a storage.</w:t>
+      </w:r>
+    </w:p>
+    <w:p>
+      <w:pPr>
+        <w:pStyle w:val="NormalWeb"/>
+        <w:shd w:val="clear" w:color="auto" w:fill="FFFFFF"/>
+        <w:rPr>
+          <w:rFonts w:ascii="Arial" w:hAnsi="Arial" w:cs="Arial"/>
+          <w:color w:val="202124"/>
+          <w:sz w:val="22"/>
+          <w:szCs w:val="22"/>
+          <w:shd w:val="clear" w:color="auto" w:fill="FFFFFF"/>
+        </w:rPr>
+      </w:pPr>
+      <w:r>
+        <w:rPr>
+          <w:rFonts w:ascii="Arial" w:hAnsi="Arial" w:cs="Arial"/>
+          <w:color w:val="202124"/>
+          <w:sz w:val="22"/>
+          <w:szCs w:val="22"/>
+          <w:shd w:val="clear" w:color="auto" w:fill="FFFFFF"/>
+        </w:rPr>
+        <w:t xml:space="preserve">How to index these </w:t>
+      </w:r>
+      <w:proofErr w:type="gramStart"/>
+      <w:r>
+        <w:rPr>
+          <w:rFonts w:ascii="Arial" w:hAnsi="Arial" w:cs="Arial"/>
+          <w:color w:val="202124"/>
+          <w:sz w:val="22"/>
+          <w:szCs w:val="22"/>
+          <w:shd w:val="clear" w:color="auto" w:fill="FFFFFF"/>
+        </w:rPr>
+        <w:t>columns:</w:t>
+      </w:r>
+      <w:proofErr w:type="gramEnd"/>
     </w:p>
     <w:p>
       <w:pPr>
@@ -2774,29 +3144,57 @@
         <w:rPr>
           <w:rFonts w:asciiTheme="minorHAnsi" w:hAnsiTheme="minorHAnsi" w:cstheme="minorHAnsi"/>
         </w:rPr>
-        <w:t>select * from authors  where first_name = “Jonas” and last_name = “Smith”;</w:t>
-      </w:r>
-    </w:p>
-    <w:p>
-      <w:pPr>
-        <w:pStyle w:val="NormalWeb"/>
-        <w:shd w:val="clear" w:color="auto" w:fill="FFFFFF"/>
-        <w:rPr>
-          <w:rFonts w:asciiTheme="minorHAnsi" w:hAnsiTheme="minorHAnsi" w:cstheme="minorHAnsi"/>
-        </w:rPr>
-      </w:pPr>
-      <w:r>
-        <w:rPr>
-          <w:rFonts w:asciiTheme="minorHAnsi" w:hAnsiTheme="minorHAnsi" w:cstheme="minorHAnsi"/>
-        </w:rPr>
-        <w:t xml:space="preserve">we can see that the operation didn’t take time like when we generated it without indexing the column ( first_name ). It took only 12 milliseconds </w:t>
+        <w:t xml:space="preserve">select * from </w:t>
+      </w:r>
+      <w:proofErr w:type="gramStart"/>
+      <w:r>
+        <w:rPr>
+          <w:rFonts w:asciiTheme="minorHAnsi" w:hAnsiTheme="minorHAnsi" w:cstheme="minorHAnsi"/>
+        </w:rPr>
+        <w:t>authors  where</w:t>
+      </w:r>
+      <w:proofErr w:type="gramEnd"/>
+      <w:r>
+        <w:rPr>
+          <w:rFonts w:asciiTheme="minorHAnsi" w:hAnsiTheme="minorHAnsi" w:cstheme="minorHAnsi"/>
+        </w:rPr>
+        <w:t xml:space="preserve"> first_name = “Jonas” and last_name = “Smith”;</w:t>
+      </w:r>
+    </w:p>
+    <w:p>
+      <w:pPr>
+        <w:pStyle w:val="NormalWeb"/>
+        <w:shd w:val="clear" w:color="auto" w:fill="FFFFFF"/>
+        <w:rPr>
+          <w:rFonts w:asciiTheme="minorHAnsi" w:hAnsiTheme="minorHAnsi" w:cstheme="minorHAnsi"/>
+        </w:rPr>
+      </w:pPr>
+      <w:r>
+        <w:rPr>
+          <w:rFonts w:asciiTheme="minorHAnsi" w:hAnsiTheme="minorHAnsi" w:cstheme="minorHAnsi"/>
+        </w:rPr>
+        <w:t xml:space="preserve">we can see that the operation didn’t take time like when we generated it without indexing the column </w:t>
+      </w:r>
+      <w:proofErr w:type="gramStart"/>
+      <w:r>
+        <w:rPr>
+          <w:rFonts w:asciiTheme="minorHAnsi" w:hAnsiTheme="minorHAnsi" w:cstheme="minorHAnsi"/>
+        </w:rPr>
+        <w:t>( first</w:t>
+      </w:r>
+      <w:proofErr w:type="gramEnd"/>
+      <w:r>
+        <w:rPr>
+          <w:rFonts w:asciiTheme="minorHAnsi" w:hAnsiTheme="minorHAnsi" w:cstheme="minorHAnsi"/>
+        </w:rPr>
+        <w:t xml:space="preserve">_name ). It took only 12 milliseconds </w:t>
       </w:r>
       <w:r>
         <w:rPr>
           <w:rFonts w:asciiTheme="minorHAnsi" w:hAnsiTheme="minorHAnsi" w:cstheme="minorHAnsi"/>
         </w:rPr>
         <w:pict>
-          <v:shape id="_x0000_i1042" type="#_x0000_t75" style="width:338.25pt;height:16.5pt">
+          <v:shape id="_x0000_i1032" type="#_x0000_t75" style="width:338.25pt;height:16.5pt">
             <v:imagedata r:id="rId15" o:title="index 2"/>
           </v:shape>
         </w:pict>
@@ -2814,7 +3212,21 @@
         <w:rPr>
           <w:rFonts w:asciiTheme="minorHAnsi" w:hAnsiTheme="minorHAnsi" w:cstheme="minorHAnsi"/>
         </w:rPr>
-        <w:t>now lets remove the index from the first_name column and add index for the two columns (first_name and last_name) by applying these two queries:</w:t>
+        <w:t xml:space="preserve">now </w:t>
+      </w:r>
+      <w:proofErr w:type="gramStart"/>
+      <w:r>
+        <w:rPr>
+          <w:rFonts w:asciiTheme="minorHAnsi" w:hAnsiTheme="minorHAnsi" w:cstheme="minorHAnsi"/>
+        </w:rPr>
+        <w:t>lets</w:t>
+      </w:r>
+      <w:proofErr w:type="gramEnd"/>
+      <w:r>
+        <w:rPr>
+          <w:rFonts w:asciiTheme="minorHAnsi" w:hAnsiTheme="minorHAnsi" w:cstheme="minorHAnsi"/>
+        </w:rPr>
+        <w:t xml:space="preserve"> remove the index from the first_name column and add index for the two columns (first_name and last_name) by applying these two queries:</w:t>
       </w:r>
     </w:p>
     <w:p>
@@ -2886,8 +3298,9 @@
           <w:szCs w:val="22"/>
           <w:shd w:val="clear" w:color="auto" w:fill="FFFFFF"/>
         </w:rPr>
-        <w:t>ALTER TABLE authors ADD INDEX author_index (first_name</w:t>
-      </w:r>
+        <w:t>ALTER TABLE authors ADD INDEX author_index (first_</w:t>
+      </w:r>
+      <w:proofErr w:type="gramStart"/>
       <w:r>
         <w:rPr>
           <w:rFonts w:ascii="Arial" w:hAnsi="Arial" w:cs="Arial"/>
@@ -2896,8 +3309,9 @@
           <w:szCs w:val="22"/>
           <w:shd w:val="clear" w:color="auto" w:fill="FFFFFF"/>
         </w:rPr>
-        <w:t>,last_name</w:t>
-      </w:r>
+        <w:t>name,last</w:t>
+      </w:r>
+      <w:proofErr w:type="gramEnd"/>
       <w:r>
         <w:rPr>
           <w:rFonts w:ascii="Arial" w:hAnsi="Arial" w:cs="Arial"/>
@@ -2906,7 +3320,7 @@
           <w:szCs w:val="22"/>
           <w:shd w:val="clear" w:color="auto" w:fill="FFFFFF"/>
         </w:rPr>
-        <w:t>);</w:t>
+        <w:t>_name);</w:t>
       </w:r>
     </w:p>
     <w:p>
@@ -2929,14 +3343,9 @@
           <w:szCs w:val="22"/>
           <w:shd w:val="clear" w:color="auto" w:fill="FFFFFF"/>
         </w:rPr>
-        <w:t xml:space="preserve">now lets appy the main querry ( </w:t>
-      </w:r>
-      <w:r>
-        <w:rPr>
-          <w:rFonts w:asciiTheme="minorHAnsi" w:hAnsiTheme="minorHAnsi" w:cstheme="minorHAnsi"/>
-        </w:rPr>
-        <w:t>select * from authors  where first_name = “Jonas” and last_name = “Smith”;</w:t>
-      </w:r>
+        <w:t xml:space="preserve">now lets appy the main querry </w:t>
+      </w:r>
+      <w:proofErr w:type="gramStart"/>
       <w:r>
         <w:rPr>
           <w:rFonts w:ascii="Arial" w:hAnsi="Arial" w:cs="Arial"/>
@@ -2945,6 +3354,29 @@
           <w:szCs w:val="22"/>
           <w:shd w:val="clear" w:color="auto" w:fill="FFFFFF"/>
         </w:rPr>
+        <w:t xml:space="preserve">( </w:t>
+      </w:r>
+      <w:r>
+        <w:rPr>
+          <w:rFonts w:asciiTheme="minorHAnsi" w:hAnsiTheme="minorHAnsi" w:cstheme="minorHAnsi"/>
+        </w:rPr>
+        <w:t>select</w:t>
+      </w:r>
+      <w:proofErr w:type="gramEnd"/>
+      <w:r>
+        <w:rPr>
+          <w:rFonts w:asciiTheme="minorHAnsi" w:hAnsiTheme="minorHAnsi" w:cstheme="minorHAnsi"/>
+        </w:rPr>
+        <w:t xml:space="preserve"> * from authors  where first_name = “Jonas” and last_name = “Smith”;</w:t>
+      </w:r>
+      <w:r>
+        <w:rPr>
+          <w:rFonts w:ascii="Arial" w:hAnsi="Arial" w:cs="Arial"/>
+          <w:color w:val="202124"/>
+          <w:sz w:val="22"/>
+          <w:szCs w:val="22"/>
+          <w:shd w:val="clear" w:color="auto" w:fill="FFFFFF"/>
+        </w:rPr>
         <w:t xml:space="preserve"> )</w:t>
       </w:r>
     </w:p>
@@ -2968,13 +3400,10 @@
           <w:szCs w:val="22"/>
           <w:shd w:val="clear" w:color="auto" w:fill="FFFFFF"/>
         </w:rPr>
-        <w:t>we can see that this time take less time about ( 3 milliseconds )</w:t>
-      </w:r>
-    </w:p>
-    <w:p>
-      <w:pPr>
-        <w:pStyle w:val="NormalWeb"/>
-        <w:shd w:val="clear" w:color="auto" w:fill="FFFFFF"/>
+        <w:t xml:space="preserve">we can see that this time take less time about </w:t>
+      </w:r>
+      <w:proofErr w:type="gramStart"/>
+      <w:r>
         <w:rPr>
           <w:rFonts w:ascii="Arial" w:hAnsi="Arial" w:cs="Arial"/>
           <w:color w:val="202124"/>
@@ -2982,7 +3411,9 @@
           <w:szCs w:val="22"/>
           <w:shd w:val="clear" w:color="auto" w:fill="FFFFFF"/>
         </w:rPr>
-      </w:pPr>
+        <w:t>( 3</w:t>
+      </w:r>
+      <w:proofErr w:type="gramEnd"/>
       <w:r>
         <w:rPr>
           <w:rFonts w:ascii="Arial" w:hAnsi="Arial" w:cs="Arial"/>
@@ -2991,8 +3422,31 @@
           <w:szCs w:val="22"/>
           <w:shd w:val="clear" w:color="auto" w:fill="FFFFFF"/>
         </w:rPr>
+        <w:t xml:space="preserve"> milliseconds )</w:t>
+      </w:r>
+    </w:p>
+    <w:p>
+      <w:pPr>
+        <w:pStyle w:val="NormalWeb"/>
+        <w:shd w:val="clear" w:color="auto" w:fill="FFFFFF"/>
+        <w:rPr>
+          <w:rFonts w:ascii="Arial" w:hAnsi="Arial" w:cs="Arial"/>
+          <w:color w:val="202124"/>
+          <w:sz w:val="22"/>
+          <w:szCs w:val="22"/>
+          <w:shd w:val="clear" w:color="auto" w:fill="FFFFFF"/>
+        </w:rPr>
+      </w:pPr>
+      <w:r>
+        <w:rPr>
+          <w:rFonts w:ascii="Arial" w:hAnsi="Arial" w:cs="Arial"/>
+          <w:color w:val="202124"/>
+          <w:sz w:val="22"/>
+          <w:szCs w:val="22"/>
+          <w:shd w:val="clear" w:color="auto" w:fill="FFFFFF"/>
+        </w:rPr>
         <w:pict>
-          <v:shape id="_x0000_i1043" type="#_x0000_t75" style="width:378.75pt;height:18pt">
+          <v:shape id="_x0000_i1033" type="#_x0000_t75" style="width:378.75pt;height:18pt">
             <v:imagedata r:id="rId16" o:title="index 3"/>
           </v:shape>
         </w:pict>
@@ -3104,7 +3558,43 @@
           <w:color w:val="202124"/>
           <w:shd w:val="clear" w:color="auto" w:fill="FFFFFF"/>
         </w:rPr>
-        <w:t xml:space="preserve">The table has one role and to hold data for certain informations but o be more professional and more orginize this table has to contain informations related to same domain. For example we can set one table that have all the informations of the user ( favorite color and his nationality… ) but it will too big and hard to read. We can mak two or multiple tables from this table, for example a table for user nationality and country…  and a table for his talents and favorite color… Ofcoarse we can make these tables related by using constarints like foreign Key , Primery Key. So in my opinion we should querying between two tables or more for fetching data. </w:t>
+        <w:t xml:space="preserve">The table has one role and to hold data for certain informations but o be more professional and more orginize this table has to contain informations related to same domain. For example we can set one table that have all the informations of the user </w:t>
+      </w:r>
+      <w:proofErr w:type="gramStart"/>
+      <w:r>
+        <w:rPr>
+          <w:rFonts w:cstheme="minorHAnsi"/>
+          <w:color w:val="202124"/>
+          <w:shd w:val="clear" w:color="auto" w:fill="FFFFFF"/>
+        </w:rPr>
+        <w:t>( favorite</w:t>
+      </w:r>
+      <w:proofErr w:type="gramEnd"/>
+      <w:r>
+        <w:rPr>
+          <w:rFonts w:cstheme="minorHAnsi"/>
+          <w:color w:val="202124"/>
+          <w:shd w:val="clear" w:color="auto" w:fill="FFFFFF"/>
+        </w:rPr>
+        <w:t xml:space="preserve"> color and his nationality… ) but it will too big and hard to read. We can mak two or multiple tables from this table, for example a table for user nationality and country…  and a table for his talents and favorite color… Ofcoarse we can make these tables related by using constarints like foreign </w:t>
+      </w:r>
+      <w:proofErr w:type="gramStart"/>
+      <w:r>
+        <w:rPr>
+          <w:rFonts w:cstheme="minorHAnsi"/>
+          <w:color w:val="202124"/>
+          <w:shd w:val="clear" w:color="auto" w:fill="FFFFFF"/>
+        </w:rPr>
+        <w:t>Key ,</w:t>
+      </w:r>
+      <w:proofErr w:type="gramEnd"/>
+      <w:r>
+        <w:rPr>
+          <w:rFonts w:cstheme="minorHAnsi"/>
+          <w:color w:val="202124"/>
+          <w:shd w:val="clear" w:color="auto" w:fill="FFFFFF"/>
+        </w:rPr>
+        <w:t xml:space="preserve"> Primery Key. So in my opinion we should querying between two tables or more for fetching data. </w:t>
       </w:r>
     </w:p>
     <w:p>
@@ -3130,26 +3620,42 @@
           <w:szCs w:val="28"/>
           <w:shd w:val="clear" w:color="auto" w:fill="FFFFFF"/>
         </w:rPr>
-        <w:t>Preparing table for data :</w:t>
-      </w:r>
-    </w:p>
-    <w:p>
-      <w:pPr>
-        <w:spacing w:line="360" w:lineRule="auto"/>
-        <w:rPr>
-          <w:rFonts w:cstheme="minorHAnsi"/>
-          <w:color w:val="202124"/>
-          <w:shd w:val="clear" w:color="auto" w:fill="FFFFFF"/>
-        </w:rPr>
-      </w:pPr>
-      <w:r>
-        <w:rPr>
-          <w:rFonts w:cstheme="minorHAnsi"/>
-          <w:color w:val="202124"/>
-          <w:shd w:val="clear" w:color="auto" w:fill="FFFFFF"/>
-        </w:rPr>
-        <w:t>This application has small amount of data type (not quantity). It means we are using only the data that is related to An issue Or ( PrItem ). So we can can make a table or two related by a foreign Key to save the data of PrItem ( prItem data is located in a decoration file called ‘types.d.ts’ ). We already created a generated value for the ID so we don’t have to make it ( AI : Auto Increment) soe we only have to save it and make it a foreign Key and offcoarse unique because we can’t have a same ID for two Issue. Let’s make two tables for more clarity.</w:t>
-      </w:r>
+        <w:t xml:space="preserve">Preparing table for </w:t>
+      </w:r>
+      <w:proofErr w:type="gramStart"/>
+      <w:r>
+        <w:rPr>
+          <w:rFonts w:cstheme="minorHAnsi"/>
+          <w:b/>
+          <w:bCs/>
+          <w:color w:val="202124"/>
+          <w:sz w:val="28"/>
+          <w:szCs w:val="28"/>
+          <w:shd w:val="clear" w:color="auto" w:fill="FFFFFF"/>
+        </w:rPr>
+        <w:t>data :</w:t>
+      </w:r>
+      <w:proofErr w:type="gramEnd"/>
+    </w:p>
+    <w:p>
+      <w:pPr>
+        <w:spacing w:line="360" w:lineRule="auto"/>
+        <w:rPr>
+          <w:rFonts w:cstheme="minorHAnsi"/>
+          <w:color w:val="202124"/>
+          <w:shd w:val="clear" w:color="auto" w:fill="FFFFFF"/>
+        </w:rPr>
+      </w:pPr>
+      <w:r>
+        <w:rPr>
+          <w:rFonts w:cstheme="minorHAnsi"/>
+          <w:color w:val="202124"/>
+          <w:shd w:val="clear" w:color="auto" w:fill="FFFFFF"/>
+        </w:rPr>
+        <w:t xml:space="preserve">This application has small amount of data type (not quantity). It means we are using only the data that is related to An issue Or ( PrItem ). </w:t>
+      </w:r>
+      <w:bookmarkStart w:id="0" w:name="_GoBack"/>
+      <w:bookmarkEnd w:id="0"/>
     </w:p>
     <w:p>
       <w:pPr>
@@ -3189,8 +3695,9 @@
           <w:szCs w:val="24"/>
           <w:shd w:val="clear" w:color="auto" w:fill="FFFFFF"/>
         </w:rPr>
-        <w:t xml:space="preserve">first table will be </w:t>
-      </w:r>
+        <w:t xml:space="preserve">table will </w:t>
+      </w:r>
+      <w:proofErr w:type="gramStart"/>
       <w:r>
         <w:rPr>
           <w:rFonts w:cstheme="minorHAnsi"/>
@@ -3201,8 +3708,21 @@
           <w:szCs w:val="24"/>
           <w:shd w:val="clear" w:color="auto" w:fill="FFFFFF"/>
         </w:rPr>
+        <w:t xml:space="preserve">be </w:t>
+      </w:r>
+      <w:r>
+        <w:rPr>
+          <w:rFonts w:cstheme="minorHAnsi"/>
+          <w:b/>
+          <w:bCs/>
+          <w:color w:val="202124"/>
+          <w:sz w:val="24"/>
+          <w:szCs w:val="24"/>
+          <w:shd w:val="clear" w:color="auto" w:fill="FFFFFF"/>
+        </w:rPr>
         <w:t xml:space="preserve"> :</w:t>
       </w:r>
+      <w:proofErr w:type="gramEnd"/>
     </w:p>
     <w:p>
       <w:pPr>
@@ -3256,7 +3776,7 @@
           <w:color w:val="202124"/>
           <w:shd w:val="clear" w:color="auto" w:fill="FFFFFF"/>
         </w:rPr>
-        <w:t>CREATE TABLE `et3test`.`main_table` (</w:t>
+        <w:t>CREATE TABLE `pr_issue` (</w:t>
       </w:r>
     </w:p>
     <w:p>
@@ -3275,7 +3795,7 @@
           <w:color w:val="202124"/>
           <w:shd w:val="clear" w:color="auto" w:fill="FFFFFF"/>
         </w:rPr>
-        <w:t xml:space="preserve">  `issue_id` INT NOT NULL,</w:t>
+        <w:t xml:space="preserve">  `issue_id` int NOT NULL,</w:t>
       </w:r>
     </w:p>
     <w:p>
@@ -3294,7 +3814,25 @@
           <w:color w:val="202124"/>
           <w:shd w:val="clear" w:color="auto" w:fill="FFFFFF"/>
         </w:rPr>
-        <w:t xml:space="preserve">  `comment` VARCHAR(150) NULL,</w:t>
+        <w:t xml:space="preserve">  `comment` </w:t>
+      </w:r>
+      <w:proofErr w:type="gramStart"/>
+      <w:r>
+        <w:rPr>
+          <w:rFonts w:cstheme="minorHAnsi"/>
+          <w:color w:val="202124"/>
+          <w:shd w:val="clear" w:color="auto" w:fill="FFFFFF"/>
+        </w:rPr>
+        <w:t>varchar(</w:t>
+      </w:r>
+      <w:proofErr w:type="gramEnd"/>
+      <w:r>
+        <w:rPr>
+          <w:rFonts w:cstheme="minorHAnsi"/>
+          <w:color w:val="202124"/>
+          <w:shd w:val="clear" w:color="auto" w:fill="FFFFFF"/>
+        </w:rPr>
+        <w:t>150) DEFAULT NULL,</w:t>
       </w:r>
     </w:p>
     <w:p>
@@ -3313,7 +3851,25 @@
           <w:color w:val="202124"/>
           <w:shd w:val="clear" w:color="auto" w:fill="FFFFFF"/>
         </w:rPr>
-        <w:t xml:space="preserve">  `link` VARCHAR(100) NULL,</w:t>
+        <w:t xml:space="preserve">  `link` </w:t>
+      </w:r>
+      <w:proofErr w:type="gramStart"/>
+      <w:r>
+        <w:rPr>
+          <w:rFonts w:cstheme="minorHAnsi"/>
+          <w:color w:val="202124"/>
+          <w:shd w:val="clear" w:color="auto" w:fill="FFFFFF"/>
+        </w:rPr>
+        <w:t>varchar(</w:t>
+      </w:r>
+      <w:proofErr w:type="gramEnd"/>
+      <w:r>
+        <w:rPr>
+          <w:rFonts w:cstheme="minorHAnsi"/>
+          <w:color w:val="202124"/>
+          <w:shd w:val="clear" w:color="auto" w:fill="FFFFFF"/>
+        </w:rPr>
+        <w:t>100) DEFAULT NULL,</w:t>
       </w:r>
     </w:p>
     <w:p>
@@ -3332,7 +3888,25 @@
           <w:color w:val="202124"/>
           <w:shd w:val="clear" w:color="auto" w:fill="FFFFFF"/>
         </w:rPr>
-        <w:t xml:space="preserve">  `se` VARCHAR(20) NULL,</w:t>
+        <w:t xml:space="preserve">  `se` </w:t>
+      </w:r>
+      <w:proofErr w:type="gramStart"/>
+      <w:r>
+        <w:rPr>
+          <w:rFonts w:cstheme="minorHAnsi"/>
+          <w:color w:val="202124"/>
+          <w:shd w:val="clear" w:color="auto" w:fill="FFFFFF"/>
+        </w:rPr>
+        <w:t>varchar(</w:t>
+      </w:r>
+      <w:proofErr w:type="gramEnd"/>
+      <w:r>
+        <w:rPr>
+          <w:rFonts w:cstheme="minorHAnsi"/>
+          <w:color w:val="202124"/>
+          <w:shd w:val="clear" w:color="auto" w:fill="FFFFFF"/>
+        </w:rPr>
+        <w:t>20) DEFAULT NULL,</w:t>
       </w:r>
     </w:p>
     <w:p>
@@ -3351,7 +3925,25 @@
           <w:color w:val="202124"/>
           <w:shd w:val="clear" w:color="auto" w:fill="FFFFFF"/>
         </w:rPr>
-        <w:t xml:space="preserve">  `platform` VARCHAR(45) NULL,</w:t>
+        <w:t xml:space="preserve">  `platform` </w:t>
+      </w:r>
+      <w:proofErr w:type="gramStart"/>
+      <w:r>
+        <w:rPr>
+          <w:rFonts w:cstheme="minorHAnsi"/>
+          <w:color w:val="202124"/>
+          <w:shd w:val="clear" w:color="auto" w:fill="FFFFFF"/>
+        </w:rPr>
+        <w:t>varchar(</w:t>
+      </w:r>
+      <w:proofErr w:type="gramEnd"/>
+      <w:r>
+        <w:rPr>
+          <w:rFonts w:cstheme="minorHAnsi"/>
+          <w:color w:val="202124"/>
+          <w:shd w:val="clear" w:color="auto" w:fill="FFFFFF"/>
+        </w:rPr>
+        <w:t>45) DEFAULT NULL,</w:t>
       </w:r>
     </w:p>
     <w:p>
@@ -3370,7 +3962,25 @@
           <w:color w:val="202124"/>
           <w:shd w:val="clear" w:color="auto" w:fill="FFFFFF"/>
         </w:rPr>
-        <w:t xml:space="preserve">  `size` VARCHAR(20) NULL,</w:t>
+        <w:t xml:space="preserve">  `size` </w:t>
+      </w:r>
+      <w:proofErr w:type="gramStart"/>
+      <w:r>
+        <w:rPr>
+          <w:rFonts w:cstheme="minorHAnsi"/>
+          <w:color w:val="202124"/>
+          <w:shd w:val="clear" w:color="auto" w:fill="FFFFFF"/>
+        </w:rPr>
+        <w:t>varchar(</w:t>
+      </w:r>
+      <w:proofErr w:type="gramEnd"/>
+      <w:r>
+        <w:rPr>
+          <w:rFonts w:cstheme="minorHAnsi"/>
+          <w:color w:val="202124"/>
+          <w:shd w:val="clear" w:color="auto" w:fill="FFFFFF"/>
+        </w:rPr>
+        <w:t>20) DEFAULT NULL,</w:t>
       </w:r>
     </w:p>
     <w:p>
@@ -3389,7 +3999,25 @@
           <w:color w:val="202124"/>
           <w:shd w:val="clear" w:color="auto" w:fill="FFFFFF"/>
         </w:rPr>
-        <w:t xml:space="preserve">  `difficulty` VARCHAR(20) NULL,</w:t>
+        <w:t xml:space="preserve">  `difficulty` </w:t>
+      </w:r>
+      <w:proofErr w:type="gramStart"/>
+      <w:r>
+        <w:rPr>
+          <w:rFonts w:cstheme="minorHAnsi"/>
+          <w:color w:val="202124"/>
+          <w:shd w:val="clear" w:color="auto" w:fill="FFFFFF"/>
+        </w:rPr>
+        <w:t>varchar(</w:t>
+      </w:r>
+      <w:proofErr w:type="gramEnd"/>
+      <w:r>
+        <w:rPr>
+          <w:rFonts w:cstheme="minorHAnsi"/>
+          <w:color w:val="202124"/>
+          <w:shd w:val="clear" w:color="auto" w:fill="FFFFFF"/>
+        </w:rPr>
+        <w:t>20) DEFAULT NULL,</w:t>
       </w:r>
     </w:p>
     <w:p>
@@ -3408,8 +4036,101 @@
           <w:color w:val="202124"/>
           <w:shd w:val="clear" w:color="auto" w:fill="FFFFFF"/>
         </w:rPr>
+        <w:t xml:space="preserve">  `status` </w:t>
+      </w:r>
+      <w:proofErr w:type="gramStart"/>
+      <w:r>
+        <w:rPr>
+          <w:rFonts w:cstheme="minorHAnsi"/>
+          <w:color w:val="202124"/>
+          <w:shd w:val="clear" w:color="auto" w:fill="FFFFFF"/>
+        </w:rPr>
+        <w:t>varchar(</w:t>
+      </w:r>
+      <w:proofErr w:type="gramEnd"/>
+      <w:r>
+        <w:rPr>
+          <w:rFonts w:cstheme="minorHAnsi"/>
+          <w:color w:val="202124"/>
+          <w:shd w:val="clear" w:color="auto" w:fill="FFFFFF"/>
+        </w:rPr>
+        <w:t>20) DEFAULT NULL,</w:t>
+      </w:r>
+    </w:p>
+    <w:p>
+      <w:pPr>
+        <w:spacing w:line="360" w:lineRule="auto"/>
+        <w:ind w:left="720"/>
+        <w:rPr>
+          <w:rFonts w:cstheme="minorHAnsi"/>
+          <w:color w:val="202124"/>
+          <w:shd w:val="clear" w:color="auto" w:fill="FFFFFF"/>
+        </w:rPr>
+      </w:pPr>
+      <w:r>
+        <w:rPr>
+          <w:rFonts w:cstheme="minorHAnsi"/>
+          <w:color w:val="202124"/>
+          <w:shd w:val="clear" w:color="auto" w:fill="FFFFFF"/>
+        </w:rPr>
+        <w:t xml:space="preserve">  `version` </w:t>
+      </w:r>
+      <w:proofErr w:type="gramStart"/>
+      <w:r>
+        <w:rPr>
+          <w:rFonts w:cstheme="minorHAnsi"/>
+          <w:color w:val="202124"/>
+          <w:shd w:val="clear" w:color="auto" w:fill="FFFFFF"/>
+        </w:rPr>
+        <w:t>varchar(</w:t>
+      </w:r>
+      <w:proofErr w:type="gramEnd"/>
+      <w:r>
+        <w:rPr>
+          <w:rFonts w:cstheme="minorHAnsi"/>
+          <w:color w:val="202124"/>
+          <w:shd w:val="clear" w:color="auto" w:fill="FFFFFF"/>
+        </w:rPr>
+        <w:t>10) DEFAULT NULL,</w:t>
+      </w:r>
+    </w:p>
+    <w:p>
+      <w:pPr>
+        <w:spacing w:line="360" w:lineRule="auto"/>
+        <w:ind w:left="720"/>
+        <w:rPr>
+          <w:rFonts w:cstheme="minorHAnsi"/>
+          <w:color w:val="202124"/>
+          <w:shd w:val="clear" w:color="auto" w:fill="FFFFFF"/>
+        </w:rPr>
+      </w:pPr>
+      <w:r>
+        <w:rPr>
+          <w:rFonts w:cstheme="minorHAnsi"/>
+          <w:color w:val="202124"/>
+          <w:shd w:val="clear" w:color="auto" w:fill="FFFFFF"/>
+        </w:rPr>
+        <w:t xml:space="preserve">  `by_state` tinyint DEFAULT NULL,</w:t>
+      </w:r>
+    </w:p>
+    <w:p>
+      <w:pPr>
+        <w:spacing w:line="360" w:lineRule="auto"/>
+        <w:ind w:left="720"/>
+        <w:rPr>
+          <w:rFonts w:cstheme="minorHAnsi"/>
+          <w:color w:val="202124"/>
+          <w:shd w:val="clear" w:color="auto" w:fill="FFFFFF"/>
+        </w:rPr>
+      </w:pPr>
+      <w:r>
+        <w:rPr>
+          <w:rFonts w:cstheme="minorHAnsi"/>
+          <w:color w:val="202124"/>
+          <w:shd w:val="clear" w:color="auto" w:fill="FFFFFF"/>
+        </w:rPr>
         <w:lastRenderedPageBreak/>
-        <w:t xml:space="preserve">  `status` VARCHAR(20) NULL,</w:t>
+        <w:t xml:space="preserve">  `ah_state` tinyint DEFAULT NULL,</w:t>
       </w:r>
     </w:p>
     <w:p>
@@ -3428,7 +4149,26 @@
           <w:color w:val="202124"/>
           <w:shd w:val="clear" w:color="auto" w:fill="FFFFFF"/>
         </w:rPr>
-        <w:t xml:space="preserve">  `version` VARCHAR(10) NULL,</w:t>
+        <w:t xml:space="preserve">  `ht_state` tinyint DEFAULT NULL,</w:t>
+      </w:r>
+    </w:p>
+    <w:p>
+      <w:pPr>
+        <w:spacing w:line="360" w:lineRule="auto"/>
+        <w:ind w:left="720"/>
+        <w:rPr>
+          <w:rFonts w:cstheme="minorHAnsi"/>
+          <w:color w:val="202124"/>
+          <w:shd w:val="clear" w:color="auto" w:fill="FFFFFF"/>
+        </w:rPr>
+      </w:pPr>
+      <w:r>
+        <w:rPr>
+          <w:rFonts w:cstheme="minorHAnsi"/>
+          <w:color w:val="202124"/>
+          <w:shd w:val="clear" w:color="auto" w:fill="FFFFFF"/>
+        </w:rPr>
+        <w:t xml:space="preserve">  `date` date DEFAULT NULL,</w:t>
       </w:r>
     </w:p>
     <w:p>
@@ -3469,16 +4209,27 @@
           <w:color w:val="202124"/>
           <w:shd w:val="clear" w:color="auto" w:fill="FFFFFF"/>
         </w:rPr>
-        <w:t xml:space="preserve">  UNIQUE INDEX `idmain_table_UNIQUE` (`issue_id` ASC) VISIBLE);</w:t>
-      </w:r>
-      <w:r>
-        <w:rPr>
-          <w:rFonts w:cstheme="minorHAnsi"/>
-          <w:color w:val="202124"/>
-          <w:shd w:val="clear" w:color="auto" w:fill="FFFFFF"/>
-        </w:rPr>
-        <w:t xml:space="preserve"> </w:t>
-      </w:r>
+        <w:t xml:space="preserve">  UNIQUE KEY `idmain_table_UNIQUE` (`issue_id`)</w:t>
+      </w:r>
+      <w:r>
+        <w:rPr>
+          <w:rFonts w:cstheme="minorHAnsi"/>
+          <w:color w:val="202124"/>
+          <w:shd w:val="clear" w:color="auto" w:fill="FFFFFF"/>
+        </w:rPr>
+        <w:t>);</w:t>
+      </w:r>
+    </w:p>
+    <w:p>
+      <w:pPr>
+        <w:spacing w:line="360" w:lineRule="auto"/>
+        <w:ind w:left="720"/>
+        <w:rPr>
+          <w:rFonts w:cstheme="minorHAnsi"/>
+          <w:color w:val="202124"/>
+          <w:shd w:val="clear" w:color="auto" w:fill="FFFFFF"/>
+        </w:rPr>
+      </w:pPr>
     </w:p>
     <w:p>
       <w:pPr>
@@ -3496,497 +4247,11 @@
           <w:shd w:val="clear" w:color="auto" w:fill="FFFFFF"/>
         </w:rPr>
         <w:pict>
-          <v:shape id="_x0000_i1046" type="#_x0000_t75" style="width:361.5pt;height:31.5pt">
-            <v:imagedata r:id="rId17" o:title="table1"/>
+          <v:shape id="_x0000_i1034" type="#_x0000_t75" style="width:468pt;height:30.75pt">
+            <v:imagedata r:id="rId17" o:title="prTable"/>
           </v:shape>
         </w:pict>
       </w:r>
-    </w:p>
-    <w:p>
-      <w:pPr>
-        <w:spacing w:line="360" w:lineRule="auto"/>
-        <w:rPr>
-          <w:rFonts w:cstheme="minorHAnsi"/>
-          <w:b/>
-          <w:bCs/>
-          <w:color w:val="202124"/>
-          <w:sz w:val="28"/>
-          <w:szCs w:val="28"/>
-          <w:shd w:val="clear" w:color="auto" w:fill="FFFFFF"/>
-        </w:rPr>
-      </w:pPr>
-    </w:p>
-    <w:p>
-      <w:pPr>
-        <w:pBdr>
-          <w:bottom w:val="single" w:sz="6" w:space="1" w:color="auto"/>
-        </w:pBdr>
-        <w:spacing w:line="360" w:lineRule="auto"/>
-        <w:rPr>
-          <w:rFonts w:cstheme="minorHAnsi"/>
-          <w:b/>
-          <w:bCs/>
-          <w:color w:val="202124"/>
-          <w:sz w:val="28"/>
-          <w:szCs w:val="28"/>
-          <w:shd w:val="clear" w:color="auto" w:fill="FFFFFF"/>
-        </w:rPr>
-      </w:pPr>
-      <w:r>
-        <w:rPr>
-          <w:rFonts w:cstheme="minorHAnsi"/>
-          <w:b/>
-          <w:bCs/>
-          <w:color w:val="202124"/>
-          <w:sz w:val="28"/>
-          <w:szCs w:val="28"/>
-          <w:shd w:val="clear" w:color="auto" w:fill="FFFFFF"/>
-        </w:rPr>
-        <w:t xml:space="preserve">The second table will be : </w:t>
-      </w:r>
-    </w:p>
-    <w:p>
-      <w:pPr>
-        <w:spacing w:line="360" w:lineRule="auto"/>
-        <w:rPr>
-          <w:rFonts w:cstheme="minorHAnsi"/>
-          <w:b/>
-          <w:bCs/>
-          <w:color w:val="202124"/>
-          <w:sz w:val="28"/>
-          <w:szCs w:val="28"/>
-          <w:shd w:val="clear" w:color="auto" w:fill="FFFFFF"/>
-        </w:rPr>
-      </w:pPr>
-    </w:p>
-    <w:p>
-      <w:pPr>
-        <w:spacing w:line="360" w:lineRule="auto"/>
-        <w:rPr>
-          <w:rFonts w:cstheme="minorHAnsi"/>
-          <w:color w:val="202124"/>
-          <w:shd w:val="clear" w:color="auto" w:fill="FFFFFF"/>
-        </w:rPr>
-      </w:pPr>
-      <w:r>
-        <w:rPr>
-          <w:rFonts w:cstheme="minorHAnsi"/>
-          <w:color w:val="202124"/>
-          <w:shd w:val="clear" w:color="auto" w:fill="FFFFFF"/>
-        </w:rPr>
-        <w:t>Querry :</w:t>
-      </w:r>
-    </w:p>
-    <w:p>
-      <w:pPr>
-        <w:spacing w:line="360" w:lineRule="auto"/>
-        <w:rPr>
-          <w:rFonts w:cstheme="minorHAnsi"/>
-          <w:color w:val="202124"/>
-          <w:shd w:val="clear" w:color="auto" w:fill="FFFFFF"/>
-        </w:rPr>
-      </w:pPr>
-      <w:r>
-        <w:rPr>
-          <w:rFonts w:cstheme="minorHAnsi"/>
-          <w:color w:val="202124"/>
-          <w:shd w:val="clear" w:color="auto" w:fill="FFFFFF"/>
-        </w:rPr>
-        <w:tab/>
-      </w:r>
-      <w:r>
-        <w:rPr>
-          <w:rFonts w:cstheme="minorHAnsi"/>
-          <w:color w:val="202124"/>
-          <w:shd w:val="clear" w:color="auto" w:fill="FFFFFF"/>
-        </w:rPr>
-        <w:t>CREATE TABLE `et3test`.`second_table` (</w:t>
-      </w:r>
-    </w:p>
-    <w:p>
-      <w:pPr>
-        <w:spacing w:line="360" w:lineRule="auto"/>
-        <w:ind w:left="720"/>
-        <w:rPr>
-          <w:rFonts w:cstheme="minorHAnsi"/>
-          <w:color w:val="202124"/>
-          <w:shd w:val="clear" w:color="auto" w:fill="FFFFFF"/>
-        </w:rPr>
-      </w:pPr>
-      <w:r>
-        <w:rPr>
-          <w:rFonts w:cstheme="minorHAnsi"/>
-          <w:color w:val="202124"/>
-          <w:shd w:val="clear" w:color="auto" w:fill="FFFFFF"/>
-        </w:rPr>
-        <w:t xml:space="preserve">  `issue_id` INT NULL,</w:t>
-      </w:r>
-    </w:p>
-    <w:p>
-      <w:pPr>
-        <w:spacing w:line="360" w:lineRule="auto"/>
-        <w:ind w:left="720"/>
-        <w:rPr>
-          <w:rFonts w:cstheme="minorHAnsi"/>
-          <w:color w:val="202124"/>
-          <w:shd w:val="clear" w:color="auto" w:fill="FFFFFF"/>
-        </w:rPr>
-      </w:pPr>
-      <w:r>
-        <w:rPr>
-          <w:rFonts w:cstheme="minorHAnsi"/>
-          <w:color w:val="202124"/>
-          <w:shd w:val="clear" w:color="auto" w:fill="FFFFFF"/>
-        </w:rPr>
-        <w:t xml:space="preserve">  `by_status` VARCHAR(45) NULL,</w:t>
-      </w:r>
-    </w:p>
-    <w:p>
-      <w:pPr>
-        <w:spacing w:line="360" w:lineRule="auto"/>
-        <w:ind w:left="720"/>
-        <w:rPr>
-          <w:rFonts w:cstheme="minorHAnsi"/>
-          <w:color w:val="202124"/>
-          <w:shd w:val="clear" w:color="auto" w:fill="FFFFFF"/>
-        </w:rPr>
-      </w:pPr>
-      <w:r>
-        <w:rPr>
-          <w:rFonts w:cstheme="minorHAnsi"/>
-          <w:color w:val="202124"/>
-          <w:shd w:val="clear" w:color="auto" w:fill="FFFFFF"/>
-        </w:rPr>
-        <w:t xml:space="preserve">  `ah_status` VARCHAR(45) NULL,</w:t>
-      </w:r>
-    </w:p>
-    <w:p>
-      <w:pPr>
-        <w:spacing w:line="360" w:lineRule="auto"/>
-        <w:ind w:left="720"/>
-        <w:rPr>
-          <w:rFonts w:cstheme="minorHAnsi"/>
-          <w:color w:val="202124"/>
-          <w:shd w:val="clear" w:color="auto" w:fill="FFFFFF"/>
-        </w:rPr>
-      </w:pPr>
-      <w:r>
-        <w:rPr>
-          <w:rFonts w:cstheme="minorHAnsi"/>
-          <w:color w:val="202124"/>
-          <w:shd w:val="clear" w:color="auto" w:fill="FFFFFF"/>
-        </w:rPr>
-        <w:t xml:space="preserve">  `ht_status` VARCHAR(45) NULL,</w:t>
-      </w:r>
-    </w:p>
-    <w:p>
-      <w:pPr>
-        <w:spacing w:line="360" w:lineRule="auto"/>
-        <w:ind w:left="720"/>
-        <w:rPr>
-          <w:rFonts w:cstheme="minorHAnsi"/>
-          <w:color w:val="202124"/>
-          <w:shd w:val="clear" w:color="auto" w:fill="FFFFFF"/>
-        </w:rPr>
-      </w:pPr>
-      <w:r>
-        <w:rPr>
-          <w:rFonts w:cstheme="minorHAnsi"/>
-          <w:color w:val="202124"/>
-          <w:shd w:val="clear" w:color="auto" w:fill="FFFFFF"/>
-        </w:rPr>
-        <w:t xml:space="preserve">  `by_state` TINYINT NULL,</w:t>
-      </w:r>
-    </w:p>
-    <w:p>
-      <w:pPr>
-        <w:spacing w:line="360" w:lineRule="auto"/>
-        <w:ind w:left="720"/>
-        <w:rPr>
-          <w:rFonts w:cstheme="minorHAnsi"/>
-          <w:color w:val="202124"/>
-          <w:shd w:val="clear" w:color="auto" w:fill="FFFFFF"/>
-        </w:rPr>
-      </w:pPr>
-      <w:r>
-        <w:rPr>
-          <w:rFonts w:cstheme="minorHAnsi"/>
-          <w:color w:val="202124"/>
-          <w:shd w:val="clear" w:color="auto" w:fill="FFFFFF"/>
-        </w:rPr>
-        <w:t xml:space="preserve">  `ah_state` TINYINT NULL,</w:t>
-      </w:r>
-    </w:p>
-    <w:p>
-      <w:pPr>
-        <w:spacing w:line="360" w:lineRule="auto"/>
-        <w:ind w:left="720"/>
-        <w:rPr>
-          <w:rFonts w:cstheme="minorHAnsi"/>
-          <w:color w:val="202124"/>
-          <w:shd w:val="clear" w:color="auto" w:fill="FFFFFF"/>
-        </w:rPr>
-      </w:pPr>
-      <w:r>
-        <w:rPr>
-          <w:rFonts w:cstheme="minorHAnsi"/>
-          <w:color w:val="202124"/>
-          <w:shd w:val="clear" w:color="auto" w:fill="FFFFFF"/>
-        </w:rPr>
-        <w:t xml:space="preserve">  `ht_state` TINYINT NULL,</w:t>
-      </w:r>
-    </w:p>
-    <w:p>
-      <w:pPr>
-        <w:spacing w:line="360" w:lineRule="auto"/>
-        <w:ind w:left="720"/>
-        <w:rPr>
-          <w:rFonts w:cstheme="minorHAnsi"/>
-          <w:color w:val="202124"/>
-          <w:shd w:val="clear" w:color="auto" w:fill="FFFFFF"/>
-        </w:rPr>
-      </w:pPr>
-      <w:r>
-        <w:rPr>
-          <w:rFonts w:cstheme="minorHAnsi"/>
-          <w:color w:val="202124"/>
-          <w:shd w:val="clear" w:color="auto" w:fill="FFFFFF"/>
-        </w:rPr>
-        <w:t xml:space="preserve">  `date` DATE NULL,</w:t>
-      </w:r>
-    </w:p>
-    <w:p>
-      <w:pPr>
-        <w:spacing w:line="360" w:lineRule="auto"/>
-        <w:ind w:left="720"/>
-        <w:rPr>
-          <w:rFonts w:cstheme="minorHAnsi"/>
-          <w:color w:val="202124"/>
-          <w:shd w:val="clear" w:color="auto" w:fill="FFFFFF"/>
-        </w:rPr>
-      </w:pPr>
-      <w:r>
-        <w:rPr>
-          <w:rFonts w:cstheme="minorHAnsi"/>
-          <w:color w:val="202124"/>
-          <w:shd w:val="clear" w:color="auto" w:fill="FFFFFF"/>
-        </w:rPr>
-        <w:t xml:space="preserve">  `date_string` VARCHAR(45) NULL,</w:t>
-      </w:r>
-    </w:p>
-    <w:p>
-      <w:pPr>
-        <w:spacing w:line="360" w:lineRule="auto"/>
-        <w:ind w:left="720"/>
-        <w:rPr>
-          <w:rFonts w:cstheme="minorHAnsi"/>
-          <w:color w:val="202124"/>
-          <w:shd w:val="clear" w:color="auto" w:fill="FFFFFF"/>
-        </w:rPr>
-      </w:pPr>
-      <w:r>
-        <w:rPr>
-          <w:rFonts w:cstheme="minorHAnsi"/>
-          <w:color w:val="202124"/>
-          <w:shd w:val="clear" w:color="auto" w:fill="FFFFFF"/>
-        </w:rPr>
-        <w:t xml:space="preserve">  INDEX `issue_id_idx` (`issue_id` ASC) VISIBLE,</w:t>
-      </w:r>
-    </w:p>
-    <w:p>
-      <w:pPr>
-        <w:spacing w:line="360" w:lineRule="auto"/>
-        <w:ind w:left="720"/>
-        <w:rPr>
-          <w:rFonts w:cstheme="minorHAnsi"/>
-          <w:color w:val="202124"/>
-          <w:shd w:val="clear" w:color="auto" w:fill="FFFFFF"/>
-        </w:rPr>
-      </w:pPr>
-      <w:r>
-        <w:rPr>
-          <w:rFonts w:cstheme="minorHAnsi"/>
-          <w:color w:val="202124"/>
-          <w:shd w:val="clear" w:color="auto" w:fill="FFFFFF"/>
-        </w:rPr>
-        <w:t xml:space="preserve">  CONSTRAINT `issue_id`</w:t>
-      </w:r>
-    </w:p>
-    <w:p>
-      <w:pPr>
-        <w:spacing w:line="360" w:lineRule="auto"/>
-        <w:ind w:left="720"/>
-        <w:rPr>
-          <w:rFonts w:cstheme="minorHAnsi"/>
-          <w:color w:val="202124"/>
-          <w:shd w:val="clear" w:color="auto" w:fill="FFFFFF"/>
-        </w:rPr>
-      </w:pPr>
-      <w:r>
-        <w:rPr>
-          <w:rFonts w:cstheme="minorHAnsi"/>
-          <w:color w:val="202124"/>
-          <w:shd w:val="clear" w:color="auto" w:fill="FFFFFF"/>
-        </w:rPr>
-        <w:t xml:space="preserve">    FOREIGN KEY (`issue_id`)</w:t>
-      </w:r>
-    </w:p>
-    <w:p>
-      <w:pPr>
-        <w:spacing w:line="360" w:lineRule="auto"/>
-        <w:ind w:left="720"/>
-        <w:rPr>
-          <w:rFonts w:cstheme="minorHAnsi"/>
-          <w:color w:val="202124"/>
-          <w:shd w:val="clear" w:color="auto" w:fill="FFFFFF"/>
-        </w:rPr>
-      </w:pPr>
-      <w:r>
-        <w:rPr>
-          <w:rFonts w:cstheme="minorHAnsi"/>
-          <w:color w:val="202124"/>
-          <w:shd w:val="clear" w:color="auto" w:fill="FFFFFF"/>
-        </w:rPr>
-        <w:lastRenderedPageBreak/>
-        <w:t xml:space="preserve">    REFERENCES `et3test`.`main_table` (`issue_id`)</w:t>
-      </w:r>
-    </w:p>
-    <w:p>
-      <w:pPr>
-        <w:spacing w:line="360" w:lineRule="auto"/>
-        <w:ind w:left="720"/>
-        <w:rPr>
-          <w:rFonts w:cstheme="minorHAnsi"/>
-          <w:color w:val="202124"/>
-          <w:shd w:val="clear" w:color="auto" w:fill="FFFFFF"/>
-        </w:rPr>
-      </w:pPr>
-      <w:r>
-        <w:rPr>
-          <w:rFonts w:cstheme="minorHAnsi"/>
-          <w:color w:val="202124"/>
-          <w:shd w:val="clear" w:color="auto" w:fill="FFFFFF"/>
-        </w:rPr>
-        <w:t xml:space="preserve">    ON DELETE NO ACTION</w:t>
-      </w:r>
-    </w:p>
-    <w:p>
-      <w:pPr>
-        <w:spacing w:line="360" w:lineRule="auto"/>
-        <w:ind w:left="720"/>
-        <w:rPr>
-          <w:rFonts w:cstheme="minorHAnsi"/>
-          <w:color w:val="202124"/>
-          <w:shd w:val="clear" w:color="auto" w:fill="FFFFFF"/>
-        </w:rPr>
-      </w:pPr>
-      <w:r>
-        <w:rPr>
-          <w:rFonts w:cstheme="minorHAnsi"/>
-          <w:color w:val="202124"/>
-          <w:shd w:val="clear" w:color="auto" w:fill="FFFFFF"/>
-        </w:rPr>
-        <w:t xml:space="preserve">    ON UPDATE NO ACTION);</w:t>
-      </w:r>
-    </w:p>
-    <w:p>
-      <w:pPr>
-        <w:pBdr>
-          <w:bottom w:val="single" w:sz="6" w:space="1" w:color="auto"/>
-        </w:pBdr>
-        <w:spacing w:line="360" w:lineRule="auto"/>
-        <w:ind w:left="720"/>
-        <w:rPr>
-          <w:rFonts w:cstheme="minorHAnsi"/>
-          <w:color w:val="202124"/>
-          <w:shd w:val="clear" w:color="auto" w:fill="FFFFFF"/>
-        </w:rPr>
-      </w:pPr>
-    </w:p>
-    <w:p>
-      <w:pPr>
-        <w:spacing w:line="360" w:lineRule="auto"/>
-        <w:ind w:left="720"/>
-        <w:rPr>
-          <w:rFonts w:cstheme="minorHAnsi"/>
-          <w:color w:val="202124"/>
-          <w:shd w:val="clear" w:color="auto" w:fill="FFFFFF"/>
-        </w:rPr>
-      </w:pPr>
-      <w:r>
-        <w:rPr>
-          <w:rFonts w:cstheme="minorHAnsi"/>
-          <w:color w:val="202124"/>
-          <w:shd w:val="clear" w:color="auto" w:fill="FFFFFF"/>
-        </w:rPr>
-        <w:pict>
-          <v:shape id="_x0000_i1047" type="#_x0000_t75" style="width:428.25pt;height:24pt">
-            <v:imagedata r:id="rId18" o:title="table2"/>
-          </v:shape>
-        </w:pict>
-      </w:r>
-    </w:p>
-    <w:p>
-      <w:pPr>
-        <w:spacing w:line="360" w:lineRule="auto"/>
-        <w:rPr>
-          <w:rFonts w:cstheme="minorHAnsi"/>
-          <w:color w:val="202124"/>
-          <w:shd w:val="clear" w:color="auto" w:fill="FFFFFF"/>
-        </w:rPr>
-      </w:pPr>
-      <w:r>
-        <w:rPr>
-          <w:rFonts w:cstheme="minorHAnsi"/>
-          <w:color w:val="202124"/>
-          <w:shd w:val="clear" w:color="auto" w:fill="FFFFFF"/>
-        </w:rPr>
-        <w:t xml:space="preserve">UML Diagram of this tables : </w:t>
-      </w:r>
-    </w:p>
-    <w:p>
-      <w:pPr>
-        <w:spacing w:line="360" w:lineRule="auto"/>
-        <w:rPr>
-          <w:rFonts w:cstheme="minorHAnsi"/>
-          <w:color w:val="202124"/>
-          <w:shd w:val="clear" w:color="auto" w:fill="FFFFFF"/>
-        </w:rPr>
-      </w:pPr>
-      <w:r>
-        <w:rPr>
-          <w:rFonts w:cstheme="minorHAnsi"/>
-          <w:color w:val="202124"/>
-          <w:shd w:val="clear" w:color="auto" w:fill="FFFFFF"/>
-        </w:rPr>
-        <w:pict>
-          <v:shape id="_x0000_i1048" type="#_x0000_t75" style="width:347.25pt;height:258.75pt">
-            <v:imagedata r:id="rId19" o:title="uml diagram"/>
-          </v:shape>
-        </w:pict>
-      </w:r>
-    </w:p>
-    <w:p>
-      <w:pPr>
-        <w:spacing w:line="360" w:lineRule="auto"/>
-        <w:rPr>
-          <w:rFonts w:cstheme="minorHAnsi"/>
-          <w:color w:val="202124"/>
-          <w:shd w:val="clear" w:color="auto" w:fill="FFFFFF"/>
-        </w:rPr>
-      </w:pPr>
-      <w:bookmarkStart w:id="0" w:name="_GoBack"/>
-      <w:bookmarkEnd w:id="0"/>
-    </w:p>
-    <w:p>
-      <w:pPr>
-        <w:spacing w:line="360" w:lineRule="auto"/>
-        <w:rPr>
-          <w:rFonts w:cstheme="minorHAnsi"/>
-          <w:color w:val="202124"/>
-          <w:shd w:val="clear" w:color="auto" w:fill="FFFFFF"/>
-        </w:rPr>
-      </w:pPr>
     </w:p>
     <w:p>
       <w:pPr>

</xml_diff>

<commit_message>
added pr_count to database table
</commit_message>
<xml_diff>
--- a/Relational Database.docx
+++ b/Relational Database.docx
@@ -2638,25 +2638,7 @@
           <w:sz w:val="22"/>
           <w:szCs w:val="22"/>
         </w:rPr>
-        <w:t xml:space="preserve">We have a website and we have a table </w:t>
-      </w:r>
-      <w:proofErr w:type="gramStart"/>
-      <w:r>
-        <w:rPr>
-          <w:rFonts w:asciiTheme="minorHAnsi" w:hAnsiTheme="minorHAnsi" w:cstheme="minorHAnsi"/>
-          <w:sz w:val="22"/>
-          <w:szCs w:val="22"/>
-        </w:rPr>
-        <w:t>( authors</w:t>
-      </w:r>
-      <w:proofErr w:type="gramEnd"/>
-      <w:r>
-        <w:rPr>
-          <w:rFonts w:asciiTheme="minorHAnsi" w:hAnsiTheme="minorHAnsi" w:cstheme="minorHAnsi"/>
-          <w:sz w:val="22"/>
-          <w:szCs w:val="22"/>
-        </w:rPr>
-        <w:t xml:space="preserve"> ) for user informations. This table is too big with a big size.</w:t>
+        <w:t>We have a website and we have a table ( authors ) for user informations. This table is too big with a big size.</w:t>
       </w:r>
     </w:p>
     <w:p>
@@ -2744,62 +2726,26 @@
           <w:sz w:val="22"/>
           <w:szCs w:val="22"/>
         </w:rPr>
-        <w:t xml:space="preserve">If we want to take information from this </w:t>
-      </w:r>
-      <w:proofErr w:type="gramStart"/>
-      <w:r>
-        <w:rPr>
-          <w:rFonts w:asciiTheme="minorHAnsi" w:hAnsiTheme="minorHAnsi" w:cstheme="minorHAnsi"/>
-          <w:sz w:val="22"/>
-          <w:szCs w:val="22"/>
-        </w:rPr>
-        <w:t>table</w:t>
-      </w:r>
-      <w:proofErr w:type="gramEnd"/>
-      <w:r>
-        <w:rPr>
-          <w:rFonts w:asciiTheme="minorHAnsi" w:hAnsiTheme="minorHAnsi" w:cstheme="minorHAnsi"/>
-          <w:sz w:val="22"/>
-          <w:szCs w:val="22"/>
-        </w:rPr>
-        <w:t xml:space="preserve"> we have to apply a certain querry on it.</w:t>
-      </w:r>
-    </w:p>
-    <w:p>
-      <w:pPr>
-        <w:pStyle w:val="NormalWeb"/>
-        <w:shd w:val="clear" w:color="auto" w:fill="FFFFFF"/>
-        <w:rPr>
-          <w:rFonts w:asciiTheme="minorHAnsi" w:hAnsiTheme="minorHAnsi" w:cstheme="minorHAnsi"/>
-          <w:sz w:val="22"/>
-          <w:szCs w:val="22"/>
-        </w:rPr>
-      </w:pPr>
-      <w:r>
-        <w:rPr>
-          <w:rFonts w:asciiTheme="minorHAnsi" w:hAnsiTheme="minorHAnsi" w:cstheme="minorHAnsi"/>
-          <w:sz w:val="22"/>
-          <w:szCs w:val="22"/>
-        </w:rPr>
-        <w:t xml:space="preserve">so let’s apply a querry on </w:t>
-      </w:r>
-      <w:proofErr w:type="gramStart"/>
-      <w:r>
-        <w:rPr>
-          <w:rFonts w:asciiTheme="minorHAnsi" w:hAnsiTheme="minorHAnsi" w:cstheme="minorHAnsi"/>
-          <w:sz w:val="22"/>
-          <w:szCs w:val="22"/>
-        </w:rPr>
-        <w:t>it :</w:t>
-      </w:r>
-      <w:proofErr w:type="gramEnd"/>
-      <w:r>
-        <w:rPr>
-          <w:rFonts w:asciiTheme="minorHAnsi" w:hAnsiTheme="minorHAnsi" w:cstheme="minorHAnsi"/>
-          <w:sz w:val="22"/>
-          <w:szCs w:val="22"/>
-        </w:rPr>
-        <w:t xml:space="preserve"> </w:t>
+        <w:t>If we want to take information from this table we have to apply a certain querry on it.</w:t>
+      </w:r>
+    </w:p>
+    <w:p>
+      <w:pPr>
+        <w:pStyle w:val="NormalWeb"/>
+        <w:shd w:val="clear" w:color="auto" w:fill="FFFFFF"/>
+        <w:rPr>
+          <w:rFonts w:asciiTheme="minorHAnsi" w:hAnsiTheme="minorHAnsi" w:cstheme="minorHAnsi"/>
+          <w:sz w:val="22"/>
+          <w:szCs w:val="22"/>
+        </w:rPr>
+      </w:pPr>
+      <w:r>
+        <w:rPr>
+          <w:rFonts w:asciiTheme="minorHAnsi" w:hAnsiTheme="minorHAnsi" w:cstheme="minorHAnsi"/>
+          <w:sz w:val="22"/>
+          <w:szCs w:val="22"/>
+        </w:rPr>
+        <w:t xml:space="preserve">so let’s apply a querry on it : </w:t>
       </w:r>
     </w:p>
     <w:p>
@@ -2822,21 +2768,7 @@
         <w:rPr>
           <w:rFonts w:asciiTheme="minorHAnsi" w:hAnsiTheme="minorHAnsi" w:cstheme="minorHAnsi"/>
         </w:rPr>
-        <w:t xml:space="preserve">select * from </w:t>
-      </w:r>
-      <w:proofErr w:type="gramStart"/>
-      <w:r>
-        <w:rPr>
-          <w:rFonts w:asciiTheme="minorHAnsi" w:hAnsiTheme="minorHAnsi" w:cstheme="minorHAnsi"/>
-        </w:rPr>
-        <w:t>authors  where</w:t>
-      </w:r>
-      <w:proofErr w:type="gramEnd"/>
-      <w:r>
-        <w:rPr>
-          <w:rFonts w:asciiTheme="minorHAnsi" w:hAnsiTheme="minorHAnsi" w:cstheme="minorHAnsi"/>
-        </w:rPr>
-        <w:t xml:space="preserve"> first_name = “Jonas” and last_name = “Smith”;</w:t>
+        <w:t>select * from authors  where first_name = “Jonas” and last_name = “Smith”;</w:t>
       </w:r>
     </w:p>
     <w:p>
@@ -2881,27 +2813,13 @@
           <w:rFonts w:asciiTheme="minorHAnsi" w:hAnsiTheme="minorHAnsi" w:cstheme="minorHAnsi"/>
         </w:rPr>
         <w:lastRenderedPageBreak/>
-        <w:t xml:space="preserve">this time is normal for this huge </w:t>
-      </w:r>
-      <w:proofErr w:type="gramStart"/>
-      <w:r>
-        <w:rPr>
-          <w:rFonts w:asciiTheme="minorHAnsi" w:hAnsiTheme="minorHAnsi" w:cstheme="minorHAnsi"/>
-        </w:rPr>
-        <w:t>table.</w:t>
-      </w:r>
-      <w:r>
-        <w:rPr>
-          <w:rFonts w:asciiTheme="minorHAnsi" w:hAnsiTheme="minorHAnsi" w:cstheme="minorHAnsi"/>
-        </w:rPr>
-        <w:t>So</w:t>
-      </w:r>
-      <w:proofErr w:type="gramEnd"/>
-      <w:r>
-        <w:rPr>
-          <w:rFonts w:asciiTheme="minorHAnsi" w:hAnsiTheme="minorHAnsi" w:cstheme="minorHAnsi"/>
-        </w:rPr>
-        <w:t xml:space="preserve"> what if also have multiple joins and filters in this querry so it will take more time so we need </w:t>
+        <w:t>this time is normal for this huge table.</w:t>
+      </w:r>
+      <w:r>
+        <w:rPr>
+          <w:rFonts w:asciiTheme="minorHAnsi" w:hAnsiTheme="minorHAnsi" w:cstheme="minorHAnsi"/>
+        </w:rPr>
+        <w:t xml:space="preserve">So what if also have multiple joins and filters in this querry so it will take more time so we need </w:t>
       </w:r>
       <w:r>
         <w:rPr>
@@ -2958,10 +2876,13 @@
           <w:szCs w:val="22"/>
           <w:shd w:val="clear" w:color="auto" w:fill="FFFFFF"/>
         </w:rPr>
-        <w:t xml:space="preserve">So we can use Index.Index is telling MYSQ that a certain column or multiple are important for me. In thi example first_name and last_name </w:t>
-      </w:r>
-      <w:proofErr w:type="gramStart"/>
-      <w:r>
+        <w:t>So we can use Index.Index is telling MYSQ that a certain column or multiple are important for me. In thi example first_name and last_name are important for me. When I index them MYSQL take the values of these columns and store them in a separate location or a storage.</w:t>
+      </w:r>
+    </w:p>
+    <w:p>
+      <w:pPr>
+        <w:pStyle w:val="NormalWeb"/>
+        <w:shd w:val="clear" w:color="auto" w:fill="FFFFFF"/>
         <w:rPr>
           <w:rFonts w:ascii="Arial" w:hAnsi="Arial" w:cs="Arial"/>
           <w:color w:val="202124"/>
@@ -2969,9 +2890,7 @@
           <w:szCs w:val="22"/>
           <w:shd w:val="clear" w:color="auto" w:fill="FFFFFF"/>
         </w:rPr>
-        <w:t>are</w:t>
-      </w:r>
-      <w:proofErr w:type="gramEnd"/>
+      </w:pPr>
       <w:r>
         <w:rPr>
           <w:rFonts w:ascii="Arial" w:hAnsi="Arial" w:cs="Arial"/>
@@ -2980,43 +2899,8 @@
           <w:szCs w:val="22"/>
           <w:shd w:val="clear" w:color="auto" w:fill="FFFFFF"/>
         </w:rPr>
-        <w:t xml:space="preserve"> important for me. When I index them MYSQL take the values of these columns and store them in a separate location or a storage.</w:t>
-      </w:r>
-    </w:p>
-    <w:p>
-      <w:pPr>
-        <w:pStyle w:val="NormalWeb"/>
-        <w:shd w:val="clear" w:color="auto" w:fill="FFFFFF"/>
-        <w:rPr>
-          <w:rFonts w:ascii="Arial" w:hAnsi="Arial" w:cs="Arial"/>
-          <w:color w:val="202124"/>
-          <w:sz w:val="22"/>
-          <w:szCs w:val="22"/>
-          <w:shd w:val="clear" w:color="auto" w:fill="FFFFFF"/>
-        </w:rPr>
-      </w:pPr>
-      <w:r>
-        <w:rPr>
-          <w:rFonts w:ascii="Arial" w:hAnsi="Arial" w:cs="Arial"/>
-          <w:color w:val="202124"/>
-          <w:sz w:val="22"/>
-          <w:szCs w:val="22"/>
-          <w:shd w:val="clear" w:color="auto" w:fill="FFFFFF"/>
-        </w:rPr>
-        <w:t xml:space="preserve">How to index these </w:t>
-      </w:r>
-      <w:proofErr w:type="gramStart"/>
-      <w:r>
-        <w:rPr>
-          <w:rFonts w:ascii="Arial" w:hAnsi="Arial" w:cs="Arial"/>
-          <w:color w:val="202124"/>
-          <w:sz w:val="22"/>
-          <w:szCs w:val="22"/>
-          <w:shd w:val="clear" w:color="auto" w:fill="FFFFFF"/>
-        </w:rPr>
-        <w:t>columns:</w:t>
-      </w:r>
-      <w:proofErr w:type="gramEnd"/>
+        <w:t>How to index these columns:</w:t>
+      </w:r>
     </w:p>
     <w:p>
       <w:pPr>
@@ -3144,50 +3028,22 @@
         <w:rPr>
           <w:rFonts w:asciiTheme="minorHAnsi" w:hAnsiTheme="minorHAnsi" w:cstheme="minorHAnsi"/>
         </w:rPr>
-        <w:t xml:space="preserve">select * from </w:t>
-      </w:r>
-      <w:proofErr w:type="gramStart"/>
-      <w:r>
-        <w:rPr>
-          <w:rFonts w:asciiTheme="minorHAnsi" w:hAnsiTheme="minorHAnsi" w:cstheme="minorHAnsi"/>
-        </w:rPr>
-        <w:t>authors  where</w:t>
-      </w:r>
-      <w:proofErr w:type="gramEnd"/>
-      <w:r>
-        <w:rPr>
-          <w:rFonts w:asciiTheme="minorHAnsi" w:hAnsiTheme="minorHAnsi" w:cstheme="minorHAnsi"/>
-        </w:rPr>
-        <w:t xml:space="preserve"> first_name = “Jonas” and last_name = “Smith”;</w:t>
-      </w:r>
-    </w:p>
-    <w:p>
-      <w:pPr>
-        <w:pStyle w:val="NormalWeb"/>
-        <w:shd w:val="clear" w:color="auto" w:fill="FFFFFF"/>
-        <w:rPr>
-          <w:rFonts w:asciiTheme="minorHAnsi" w:hAnsiTheme="minorHAnsi" w:cstheme="minorHAnsi"/>
-        </w:rPr>
-      </w:pPr>
-      <w:r>
-        <w:rPr>
-          <w:rFonts w:asciiTheme="minorHAnsi" w:hAnsiTheme="minorHAnsi" w:cstheme="minorHAnsi"/>
-        </w:rPr>
-        <w:t xml:space="preserve">we can see that the operation didn’t take time like when we generated it without indexing the column </w:t>
-      </w:r>
-      <w:proofErr w:type="gramStart"/>
-      <w:r>
-        <w:rPr>
-          <w:rFonts w:asciiTheme="minorHAnsi" w:hAnsiTheme="minorHAnsi" w:cstheme="minorHAnsi"/>
-        </w:rPr>
-        <w:t>( first</w:t>
-      </w:r>
-      <w:proofErr w:type="gramEnd"/>
-      <w:r>
-        <w:rPr>
-          <w:rFonts w:asciiTheme="minorHAnsi" w:hAnsiTheme="minorHAnsi" w:cstheme="minorHAnsi"/>
-        </w:rPr>
-        <w:t xml:space="preserve">_name ). It took only 12 milliseconds </w:t>
+        <w:t>select * from authors  where first_name = “Jonas” and last_name = “Smith”;</w:t>
+      </w:r>
+    </w:p>
+    <w:p>
+      <w:pPr>
+        <w:pStyle w:val="NormalWeb"/>
+        <w:shd w:val="clear" w:color="auto" w:fill="FFFFFF"/>
+        <w:rPr>
+          <w:rFonts w:asciiTheme="minorHAnsi" w:hAnsiTheme="minorHAnsi" w:cstheme="minorHAnsi"/>
+        </w:rPr>
+      </w:pPr>
+      <w:r>
+        <w:rPr>
+          <w:rFonts w:asciiTheme="minorHAnsi" w:hAnsiTheme="minorHAnsi" w:cstheme="minorHAnsi"/>
+        </w:rPr>
+        <w:t xml:space="preserve">we can see that the operation didn’t take time like when we generated it without indexing the column ( first_name ). It took only 12 milliseconds </w:t>
       </w:r>
       <w:r>
         <w:rPr>
@@ -3212,21 +3068,7 @@
         <w:rPr>
           <w:rFonts w:asciiTheme="minorHAnsi" w:hAnsiTheme="minorHAnsi" w:cstheme="minorHAnsi"/>
         </w:rPr>
-        <w:t xml:space="preserve">now </w:t>
-      </w:r>
-      <w:proofErr w:type="gramStart"/>
-      <w:r>
-        <w:rPr>
-          <w:rFonts w:asciiTheme="minorHAnsi" w:hAnsiTheme="minorHAnsi" w:cstheme="minorHAnsi"/>
-        </w:rPr>
-        <w:t>lets</w:t>
-      </w:r>
-      <w:proofErr w:type="gramEnd"/>
-      <w:r>
-        <w:rPr>
-          <w:rFonts w:asciiTheme="minorHAnsi" w:hAnsiTheme="minorHAnsi" w:cstheme="minorHAnsi"/>
-        </w:rPr>
-        <w:t xml:space="preserve"> remove the index from the first_name column and add index for the two columns (first_name and last_name) by applying these two queries:</w:t>
+        <w:t>now lets remove the index from the first_name column and add index for the two columns (first_name and last_name) by applying these two queries:</w:t>
       </w:r>
     </w:p>
     <w:p>
@@ -3298,10 +3140,13 @@
           <w:szCs w:val="22"/>
           <w:shd w:val="clear" w:color="auto" w:fill="FFFFFF"/>
         </w:rPr>
-        <w:t>ALTER TABLE authors ADD INDEX author_index (first_</w:t>
-      </w:r>
-      <w:proofErr w:type="gramStart"/>
-      <w:r>
+        <w:t>ALTER TABLE authors ADD INDEX author_index (first_name,last_name);</w:t>
+      </w:r>
+    </w:p>
+    <w:p>
+      <w:pPr>
+        <w:pStyle w:val="NormalWeb"/>
+        <w:shd w:val="clear" w:color="auto" w:fill="FFFFFF"/>
         <w:rPr>
           <w:rFonts w:ascii="Arial" w:hAnsi="Arial" w:cs="Arial"/>
           <w:color w:val="202124"/>
@@ -3309,9 +3154,7 @@
           <w:szCs w:val="22"/>
           <w:shd w:val="clear" w:color="auto" w:fill="FFFFFF"/>
         </w:rPr>
-        <w:t>name,last</w:t>
-      </w:r>
-      <w:proofErr w:type="gramEnd"/>
+      </w:pPr>
       <w:r>
         <w:rPr>
           <w:rFonts w:ascii="Arial" w:hAnsi="Arial" w:cs="Arial"/>
@@ -3320,13 +3163,15 @@
           <w:szCs w:val="22"/>
           <w:shd w:val="clear" w:color="auto" w:fill="FFFFFF"/>
         </w:rPr>
-        <w:t>_name);</w:t>
-      </w:r>
-    </w:p>
-    <w:p>
-      <w:pPr>
-        <w:pStyle w:val="NormalWeb"/>
-        <w:shd w:val="clear" w:color="auto" w:fill="FFFFFF"/>
+        <w:t xml:space="preserve">now lets appy the main querry ( </w:t>
+      </w:r>
+      <w:r>
+        <w:rPr>
+          <w:rFonts w:asciiTheme="minorHAnsi" w:hAnsiTheme="minorHAnsi" w:cstheme="minorHAnsi"/>
+        </w:rPr>
+        <w:t>select * from authors  where first_name = “Jonas” and last_name = “Smith”;</w:t>
+      </w:r>
+      <w:r>
         <w:rPr>
           <w:rFonts w:ascii="Arial" w:hAnsi="Arial" w:cs="Arial"/>
           <w:color w:val="202124"/>
@@ -3334,8 +3179,13 @@
           <w:szCs w:val="22"/>
           <w:shd w:val="clear" w:color="auto" w:fill="FFFFFF"/>
         </w:rPr>
-      </w:pPr>
-      <w:r>
+        <w:t xml:space="preserve"> )</w:t>
+      </w:r>
+    </w:p>
+    <w:p>
+      <w:pPr>
+        <w:pStyle w:val="NormalWeb"/>
+        <w:shd w:val="clear" w:color="auto" w:fill="FFFFFF"/>
         <w:rPr>
           <w:rFonts w:ascii="Arial" w:hAnsi="Arial" w:cs="Arial"/>
           <w:color w:val="202124"/>
@@ -3343,9 +3193,7 @@
           <w:szCs w:val="22"/>
           <w:shd w:val="clear" w:color="auto" w:fill="FFFFFF"/>
         </w:rPr>
-        <w:t xml:space="preserve">now lets appy the main querry </w:t>
-      </w:r>
-      <w:proofErr w:type="gramStart"/>
+      </w:pPr>
       <w:r>
         <w:rPr>
           <w:rFonts w:ascii="Arial" w:hAnsi="Arial" w:cs="Arial"/>
@@ -3354,75 +3202,7 @@
           <w:szCs w:val="22"/>
           <w:shd w:val="clear" w:color="auto" w:fill="FFFFFF"/>
         </w:rPr>
-        <w:t xml:space="preserve">( </w:t>
-      </w:r>
-      <w:r>
-        <w:rPr>
-          <w:rFonts w:asciiTheme="minorHAnsi" w:hAnsiTheme="minorHAnsi" w:cstheme="minorHAnsi"/>
-        </w:rPr>
-        <w:t>select</w:t>
-      </w:r>
-      <w:proofErr w:type="gramEnd"/>
-      <w:r>
-        <w:rPr>
-          <w:rFonts w:asciiTheme="minorHAnsi" w:hAnsiTheme="minorHAnsi" w:cstheme="minorHAnsi"/>
-        </w:rPr>
-        <w:t xml:space="preserve"> * from authors  where first_name = “Jonas” and last_name = “Smith”;</w:t>
-      </w:r>
-      <w:r>
-        <w:rPr>
-          <w:rFonts w:ascii="Arial" w:hAnsi="Arial" w:cs="Arial"/>
-          <w:color w:val="202124"/>
-          <w:sz w:val="22"/>
-          <w:szCs w:val="22"/>
-          <w:shd w:val="clear" w:color="auto" w:fill="FFFFFF"/>
-        </w:rPr>
-        <w:t xml:space="preserve"> )</w:t>
-      </w:r>
-    </w:p>
-    <w:p>
-      <w:pPr>
-        <w:pStyle w:val="NormalWeb"/>
-        <w:shd w:val="clear" w:color="auto" w:fill="FFFFFF"/>
-        <w:rPr>
-          <w:rFonts w:ascii="Arial" w:hAnsi="Arial" w:cs="Arial"/>
-          <w:color w:val="202124"/>
-          <w:sz w:val="22"/>
-          <w:szCs w:val="22"/>
-          <w:shd w:val="clear" w:color="auto" w:fill="FFFFFF"/>
-        </w:rPr>
-      </w:pPr>
-      <w:r>
-        <w:rPr>
-          <w:rFonts w:ascii="Arial" w:hAnsi="Arial" w:cs="Arial"/>
-          <w:color w:val="202124"/>
-          <w:sz w:val="22"/>
-          <w:szCs w:val="22"/>
-          <w:shd w:val="clear" w:color="auto" w:fill="FFFFFF"/>
-        </w:rPr>
-        <w:t xml:space="preserve">we can see that this time take less time about </w:t>
-      </w:r>
-      <w:proofErr w:type="gramStart"/>
-      <w:r>
-        <w:rPr>
-          <w:rFonts w:ascii="Arial" w:hAnsi="Arial" w:cs="Arial"/>
-          <w:color w:val="202124"/>
-          <w:sz w:val="22"/>
-          <w:szCs w:val="22"/>
-          <w:shd w:val="clear" w:color="auto" w:fill="FFFFFF"/>
-        </w:rPr>
-        <w:t>( 3</w:t>
-      </w:r>
-      <w:proofErr w:type="gramEnd"/>
-      <w:r>
-        <w:rPr>
-          <w:rFonts w:ascii="Arial" w:hAnsi="Arial" w:cs="Arial"/>
-          <w:color w:val="202124"/>
-          <w:sz w:val="22"/>
-          <w:szCs w:val="22"/>
-          <w:shd w:val="clear" w:color="auto" w:fill="FFFFFF"/>
-        </w:rPr>
-        <w:t xml:space="preserve"> milliseconds )</w:t>
+        <w:t>we can see that this time take less time about ( 3 milliseconds )</w:t>
       </w:r>
     </w:p>
     <w:p>
@@ -3558,43 +3338,7 @@
           <w:color w:val="202124"/>
           <w:shd w:val="clear" w:color="auto" w:fill="FFFFFF"/>
         </w:rPr>
-        <w:t xml:space="preserve">The table has one role and to hold data for certain informations but o be more professional and more orginize this table has to contain informations related to same domain. For example we can set one table that have all the informations of the user </w:t>
-      </w:r>
-      <w:proofErr w:type="gramStart"/>
-      <w:r>
-        <w:rPr>
-          <w:rFonts w:cstheme="minorHAnsi"/>
-          <w:color w:val="202124"/>
-          <w:shd w:val="clear" w:color="auto" w:fill="FFFFFF"/>
-        </w:rPr>
-        <w:t>( favorite</w:t>
-      </w:r>
-      <w:proofErr w:type="gramEnd"/>
-      <w:r>
-        <w:rPr>
-          <w:rFonts w:cstheme="minorHAnsi"/>
-          <w:color w:val="202124"/>
-          <w:shd w:val="clear" w:color="auto" w:fill="FFFFFF"/>
-        </w:rPr>
-        <w:t xml:space="preserve"> color and his nationality… ) but it will too big and hard to read. We can mak two or multiple tables from this table, for example a table for user nationality and country…  and a table for his talents and favorite color… Ofcoarse we can make these tables related by using constarints like foreign </w:t>
-      </w:r>
-      <w:proofErr w:type="gramStart"/>
-      <w:r>
-        <w:rPr>
-          <w:rFonts w:cstheme="minorHAnsi"/>
-          <w:color w:val="202124"/>
-          <w:shd w:val="clear" w:color="auto" w:fill="FFFFFF"/>
-        </w:rPr>
-        <w:t>Key ,</w:t>
-      </w:r>
-      <w:proofErr w:type="gramEnd"/>
-      <w:r>
-        <w:rPr>
-          <w:rFonts w:cstheme="minorHAnsi"/>
-          <w:color w:val="202124"/>
-          <w:shd w:val="clear" w:color="auto" w:fill="FFFFFF"/>
-        </w:rPr>
-        <w:t xml:space="preserve"> Primery Key. So in my opinion we should querying between two tables or more for fetching data. </w:t>
+        <w:t xml:space="preserve">The table has one role and to hold data for certain informations but o be more professional and more orginize this table has to contain informations related to same domain. For example we can set one table that have all the informations of the user ( favorite color and his nationality… ) but it will too big and hard to read. We can mak two or multiple tables from this table, for example a table for user nationality and country…  and a table for his talents and favorite color… Ofcoarse we can make these tables related by using constarints like foreign Key , Primery Key. So in my opinion we should querying between two tables or more for fetching data. </w:t>
       </w:r>
     </w:p>
     <w:p>
@@ -3654,8 +3398,6 @@
         </w:rPr>
         <w:t xml:space="preserve">This application has small amount of data type (not quantity). It means we are using only the data that is related to An issue Or ( PrItem ). </w:t>
       </w:r>
-      <w:bookmarkStart w:id="0" w:name="_GoBack"/>
-      <w:bookmarkEnd w:id="0"/>
     </w:p>
     <w:p>
       <w:pPr>
@@ -3814,25 +3556,7 @@
           <w:color w:val="202124"/>
           <w:shd w:val="clear" w:color="auto" w:fill="FFFFFF"/>
         </w:rPr>
-        <w:t xml:space="preserve">  `comment` </w:t>
-      </w:r>
-      <w:proofErr w:type="gramStart"/>
-      <w:r>
-        <w:rPr>
-          <w:rFonts w:cstheme="minorHAnsi"/>
-          <w:color w:val="202124"/>
-          <w:shd w:val="clear" w:color="auto" w:fill="FFFFFF"/>
-        </w:rPr>
-        <w:t>varchar(</w:t>
-      </w:r>
-      <w:proofErr w:type="gramEnd"/>
-      <w:r>
-        <w:rPr>
-          <w:rFonts w:cstheme="minorHAnsi"/>
-          <w:color w:val="202124"/>
-          <w:shd w:val="clear" w:color="auto" w:fill="FFFFFF"/>
-        </w:rPr>
-        <w:t>150) DEFAULT NULL,</w:t>
+        <w:t xml:space="preserve">  `comment` varchar(150) DEFAULT NULL,</w:t>
       </w:r>
     </w:p>
     <w:p>
@@ -3851,25 +3575,7 @@
           <w:color w:val="202124"/>
           <w:shd w:val="clear" w:color="auto" w:fill="FFFFFF"/>
         </w:rPr>
-        <w:t xml:space="preserve">  `link` </w:t>
-      </w:r>
-      <w:proofErr w:type="gramStart"/>
-      <w:r>
-        <w:rPr>
-          <w:rFonts w:cstheme="minorHAnsi"/>
-          <w:color w:val="202124"/>
-          <w:shd w:val="clear" w:color="auto" w:fill="FFFFFF"/>
-        </w:rPr>
-        <w:t>varchar(</w:t>
-      </w:r>
-      <w:proofErr w:type="gramEnd"/>
-      <w:r>
-        <w:rPr>
-          <w:rFonts w:cstheme="minorHAnsi"/>
-          <w:color w:val="202124"/>
-          <w:shd w:val="clear" w:color="auto" w:fill="FFFFFF"/>
-        </w:rPr>
-        <w:t>100) DEFAULT NULL,</w:t>
+        <w:t xml:space="preserve">  `link` varchar(100) DEFAULT NULL,</w:t>
       </w:r>
     </w:p>
     <w:p>
@@ -3888,25 +3594,7 @@
           <w:color w:val="202124"/>
           <w:shd w:val="clear" w:color="auto" w:fill="FFFFFF"/>
         </w:rPr>
-        <w:t xml:space="preserve">  `se` </w:t>
-      </w:r>
-      <w:proofErr w:type="gramStart"/>
-      <w:r>
-        <w:rPr>
-          <w:rFonts w:cstheme="minorHAnsi"/>
-          <w:color w:val="202124"/>
-          <w:shd w:val="clear" w:color="auto" w:fill="FFFFFF"/>
-        </w:rPr>
-        <w:t>varchar(</w:t>
-      </w:r>
-      <w:proofErr w:type="gramEnd"/>
-      <w:r>
-        <w:rPr>
-          <w:rFonts w:cstheme="minorHAnsi"/>
-          <w:color w:val="202124"/>
-          <w:shd w:val="clear" w:color="auto" w:fill="FFFFFF"/>
-        </w:rPr>
-        <w:t>20) DEFAULT NULL,</w:t>
+        <w:t xml:space="preserve">  `se` varchar(20) DEFAULT NULL,</w:t>
       </w:r>
     </w:p>
     <w:p>
@@ -3925,25 +3613,7 @@
           <w:color w:val="202124"/>
           <w:shd w:val="clear" w:color="auto" w:fill="FFFFFF"/>
         </w:rPr>
-        <w:t xml:space="preserve">  `platform` </w:t>
-      </w:r>
-      <w:proofErr w:type="gramStart"/>
-      <w:r>
-        <w:rPr>
-          <w:rFonts w:cstheme="minorHAnsi"/>
-          <w:color w:val="202124"/>
-          <w:shd w:val="clear" w:color="auto" w:fill="FFFFFF"/>
-        </w:rPr>
-        <w:t>varchar(</w:t>
-      </w:r>
-      <w:proofErr w:type="gramEnd"/>
-      <w:r>
-        <w:rPr>
-          <w:rFonts w:cstheme="minorHAnsi"/>
-          <w:color w:val="202124"/>
-          <w:shd w:val="clear" w:color="auto" w:fill="FFFFFF"/>
-        </w:rPr>
-        <w:t>45) DEFAULT NULL,</w:t>
+        <w:t xml:space="preserve">  `platform` varchar(45) DEFAULT NULL,</w:t>
       </w:r>
     </w:p>
     <w:p>
@@ -3962,25 +3632,7 @@
           <w:color w:val="202124"/>
           <w:shd w:val="clear" w:color="auto" w:fill="FFFFFF"/>
         </w:rPr>
-        <w:t xml:space="preserve">  `size` </w:t>
-      </w:r>
-      <w:proofErr w:type="gramStart"/>
-      <w:r>
-        <w:rPr>
-          <w:rFonts w:cstheme="minorHAnsi"/>
-          <w:color w:val="202124"/>
-          <w:shd w:val="clear" w:color="auto" w:fill="FFFFFF"/>
-        </w:rPr>
-        <w:t>varchar(</w:t>
-      </w:r>
-      <w:proofErr w:type="gramEnd"/>
-      <w:r>
-        <w:rPr>
-          <w:rFonts w:cstheme="minorHAnsi"/>
-          <w:color w:val="202124"/>
-          <w:shd w:val="clear" w:color="auto" w:fill="FFFFFF"/>
-        </w:rPr>
-        <w:t>20) DEFAULT NULL,</w:t>
+        <w:t xml:space="preserve">  `size` varchar(20) DEFAULT NULL,</w:t>
       </w:r>
     </w:p>
     <w:p>
@@ -3999,25 +3651,7 @@
           <w:color w:val="202124"/>
           <w:shd w:val="clear" w:color="auto" w:fill="FFFFFF"/>
         </w:rPr>
-        <w:t xml:space="preserve">  `difficulty` </w:t>
-      </w:r>
-      <w:proofErr w:type="gramStart"/>
-      <w:r>
-        <w:rPr>
-          <w:rFonts w:cstheme="minorHAnsi"/>
-          <w:color w:val="202124"/>
-          <w:shd w:val="clear" w:color="auto" w:fill="FFFFFF"/>
-        </w:rPr>
-        <w:t>varchar(</w:t>
-      </w:r>
-      <w:proofErr w:type="gramEnd"/>
-      <w:r>
-        <w:rPr>
-          <w:rFonts w:cstheme="minorHAnsi"/>
-          <w:color w:val="202124"/>
-          <w:shd w:val="clear" w:color="auto" w:fill="FFFFFF"/>
-        </w:rPr>
-        <w:t>20) DEFAULT NULL,</w:t>
+        <w:t xml:space="preserve">  `difficulty` varchar(20) DEFAULT NULL,</w:t>
       </w:r>
     </w:p>
     <w:p>
@@ -4036,25 +3670,7 @@
           <w:color w:val="202124"/>
           <w:shd w:val="clear" w:color="auto" w:fill="FFFFFF"/>
         </w:rPr>
-        <w:t xml:space="preserve">  `status` </w:t>
-      </w:r>
-      <w:proofErr w:type="gramStart"/>
-      <w:r>
-        <w:rPr>
-          <w:rFonts w:cstheme="minorHAnsi"/>
-          <w:color w:val="202124"/>
-          <w:shd w:val="clear" w:color="auto" w:fill="FFFFFF"/>
-        </w:rPr>
-        <w:t>varchar(</w:t>
-      </w:r>
-      <w:proofErr w:type="gramEnd"/>
-      <w:r>
-        <w:rPr>
-          <w:rFonts w:cstheme="minorHAnsi"/>
-          <w:color w:val="202124"/>
-          <w:shd w:val="clear" w:color="auto" w:fill="FFFFFF"/>
-        </w:rPr>
-        <w:t>20) DEFAULT NULL,</w:t>
+        <w:t xml:space="preserve">  `status` varchar(20) DEFAULT NULL,</w:t>
       </w:r>
     </w:p>
     <w:p>
@@ -4073,25 +3689,7 @@
           <w:color w:val="202124"/>
           <w:shd w:val="clear" w:color="auto" w:fill="FFFFFF"/>
         </w:rPr>
-        <w:t xml:space="preserve">  `version` </w:t>
-      </w:r>
-      <w:proofErr w:type="gramStart"/>
-      <w:r>
-        <w:rPr>
-          <w:rFonts w:cstheme="minorHAnsi"/>
-          <w:color w:val="202124"/>
-          <w:shd w:val="clear" w:color="auto" w:fill="FFFFFF"/>
-        </w:rPr>
-        <w:t>varchar(</w:t>
-      </w:r>
-      <w:proofErr w:type="gramEnd"/>
-      <w:r>
-        <w:rPr>
-          <w:rFonts w:cstheme="minorHAnsi"/>
-          <w:color w:val="202124"/>
-          <w:shd w:val="clear" w:color="auto" w:fill="FFFFFF"/>
-        </w:rPr>
-        <w:t>10) DEFAULT NULL,</w:t>
+        <w:t xml:space="preserve">  `version` varchar(10) DEFAULT NULL,</w:t>
       </w:r>
     </w:p>
     <w:p>
@@ -4187,7 +3785,45 @@
           <w:color w:val="202124"/>
           <w:shd w:val="clear" w:color="auto" w:fill="FFFFFF"/>
         </w:rPr>
+        <w:t xml:space="preserve">  `prs_count` int DEFAULT NULL,</w:t>
+      </w:r>
+    </w:p>
+    <w:p>
+      <w:pPr>
+        <w:spacing w:line="360" w:lineRule="auto"/>
+        <w:ind w:left="720"/>
+        <w:rPr>
+          <w:rFonts w:cstheme="minorHAnsi"/>
+          <w:color w:val="202124"/>
+          <w:shd w:val="clear" w:color="auto" w:fill="FFFFFF"/>
+        </w:rPr>
+      </w:pPr>
+      <w:r>
+        <w:rPr>
+          <w:rFonts w:cstheme="minorHAnsi"/>
+          <w:color w:val="202124"/>
+          <w:shd w:val="clear" w:color="auto" w:fill="FFFFFF"/>
+        </w:rPr>
         <w:t xml:space="preserve">  PRIMARY KEY (`issue_id`),</w:t>
+      </w:r>
+    </w:p>
+    <w:p>
+      <w:pPr>
+        <w:spacing w:line="360" w:lineRule="auto"/>
+        <w:ind w:left="720"/>
+        <w:rPr>
+          <w:rFonts w:cstheme="minorHAnsi"/>
+          <w:color w:val="202124"/>
+          <w:shd w:val="clear" w:color="auto" w:fill="FFFFFF"/>
+        </w:rPr>
+      </w:pPr>
+      <w:r>
+        <w:rPr>
+          <w:rFonts w:cstheme="minorHAnsi"/>
+          <w:color w:val="202124"/>
+          <w:shd w:val="clear" w:color="auto" w:fill="FFFFFF"/>
+        </w:rPr>
+        <w:t xml:space="preserve">  UNIQUE KEY `idmain_table_UNIQUE` (`issue_id`)</w:t>
       </w:r>
     </w:p>
     <w:p>
@@ -4209,15 +3845,7 @@
           <w:color w:val="202124"/>
           <w:shd w:val="clear" w:color="auto" w:fill="FFFFFF"/>
         </w:rPr>
-        <w:t xml:space="preserve">  UNIQUE KEY `idmain_table_UNIQUE` (`issue_id`)</w:t>
-      </w:r>
-      <w:r>
-        <w:rPr>
-          <w:rFonts w:cstheme="minorHAnsi"/>
-          <w:color w:val="202124"/>
-          <w:shd w:val="clear" w:color="auto" w:fill="FFFFFF"/>
-        </w:rPr>
-        <w:t>);</w:t>
+        <w:t>)</w:t>
       </w:r>
     </w:p>
     <w:p>
@@ -4247,8 +3875,8 @@
           <w:shd w:val="clear" w:color="auto" w:fill="FFFFFF"/>
         </w:rPr>
         <w:pict>
-          <v:shape id="_x0000_i1034" type="#_x0000_t75" style="width:468pt;height:30.75pt">
-            <v:imagedata r:id="rId17" o:title="prTable"/>
+          <v:shape id="_x0000_i1036" type="#_x0000_t75" style="width:468pt;height:24pt">
+            <v:imagedata r:id="rId17" o:title="prrTable"/>
           </v:shape>
         </w:pict>
       </w:r>
@@ -4262,6 +3890,8 @@
           <w:shd w:val="clear" w:color="auto" w:fill="FFFFFF"/>
         </w:rPr>
       </w:pPr>
+      <w:bookmarkStart w:id="0" w:name="_GoBack"/>
+      <w:bookmarkEnd w:id="0"/>
     </w:p>
     <w:p>
       <w:pPr>

</xml_diff>